<commit_message>
Update HW_Lab_Template_Cypher_ Final Documentation.docx
</commit_message>
<xml_diff>
--- a/hardware-engineering/HW_Lab_Template_Cypher_ Final Documentation.docx
+++ b/hardware-engineering/HW_Lab_Template_Cypher_ Final Documentation.docx
@@ -204,8 +204,78 @@
       </w:r>
     </w:p>
     <w:p>
-      <w:r>
-        <w:t>Listing of the individual team members</w:t>
+      <w:pPr>
+        <w:pStyle w:val="ListParagraph"/>
+        <w:numPr>
+          <w:ilvl w:val="0"/>
+          <w:numId w:val="30"/>
+        </w:numPr>
+      </w:pPr>
+      <w:r>
+        <w:t>Sheikh Muhammad Adib Bin Sh Abu Baka</w:t>
+      </w:r>
+      <w:r>
+        <w:t>r</w:t>
+      </w:r>
+    </w:p>
+    <w:p>
+      <w:pPr>
+        <w:pStyle w:val="ListParagraph"/>
+        <w:numPr>
+          <w:ilvl w:val="0"/>
+          <w:numId w:val="30"/>
+        </w:numPr>
+        <w:rPr>
+          <w:lang w:val="de-DE"/>
+        </w:rPr>
+      </w:pPr>
+      <w:r>
+        <w:rPr>
+          <w:lang w:val="de-DE"/>
+        </w:rPr>
+        <w:t>Zafirul Izzat Bin Mohamad Z</w:t>
+      </w:r>
+      <w:r>
+        <w:rPr>
+          <w:lang w:val="de-DE"/>
+        </w:rPr>
+        <w:t>aidi</w:t>
+      </w:r>
+    </w:p>
+    <w:p>
+      <w:pPr>
+        <w:pStyle w:val="ListParagraph"/>
+        <w:numPr>
+          <w:ilvl w:val="0"/>
+          <w:numId w:val="30"/>
+        </w:numPr>
+        <w:rPr>
+          <w:lang w:val="de-DE"/>
+        </w:rPr>
+      </w:pPr>
+      <w:r>
+        <w:rPr>
+          <w:lang w:val="de-DE"/>
+        </w:rPr>
+        <w:t>Muhammad Farid Izwan Bin Shabri</w:t>
+      </w:r>
+    </w:p>
+    <w:p>
+      <w:pPr>
+        <w:pStyle w:val="ListParagraph"/>
+        <w:numPr>
+          <w:ilvl w:val="0"/>
+          <w:numId w:val="30"/>
+        </w:numPr>
+        <w:rPr>
+          <w:lang w:val="de-DE"/>
+        </w:rPr>
+      </w:pPr>
+      <w:r>
+        <w:rPr>
+          <w:lang w:val="de-DE"/>
+        </w:rPr>
+        <w:t>Muhammad Iqbal Bin Mohd Fauzi</w:t>
       </w:r>
     </w:p>
     <w:p>
@@ -226,6 +296,62 @@
         <w:t>Why are FPGAs and VHDL important for your project domain?</w:t>
       </w:r>
     </w:p>
+    <w:p/>
+    <w:p>
+      <w:pPr>
+        <w:rPr>
+          <w:lang w:val="en-GB"/>
+        </w:rPr>
+      </w:pPr>
+      <w:r>
+        <w:t xml:space="preserve">For our project we plan to make a calculator that can do multiplication, division, </w:t>
+      </w:r>
+      <w:proofErr w:type="gramStart"/>
+      <w:r>
+        <w:t>subtraction</w:t>
+      </w:r>
+      <w:proofErr w:type="gramEnd"/>
+      <w:r>
+        <w:t xml:space="preserve"> and addition with integer with value up to 65536. To have better interface with the user, this calculator get input from keypad with number printed on it and the output will be displayed in integer format instead of binary. This calculator also capable of storing a value to make further calculation.</w:t>
+      </w:r>
+      <w:r>
+        <w:rPr>
+          <w:lang w:val="en-GB"/>
+        </w:rPr>
+        <w:t> </w:t>
+      </w:r>
+    </w:p>
+    <w:p>
+      <w:pPr>
+        <w:rPr>
+          <w:lang w:val="en-GB"/>
+        </w:rPr>
+      </w:pPr>
+      <w:r>
+        <w:t xml:space="preserve">In this project we will use FPGA to prototype our own application specified integrated circuit for the calculator that can do all operation including storing values according to our requirements. To realize </w:t>
+      </w:r>
+      <w:proofErr w:type="gramStart"/>
+      <w:r>
+        <w:t>that,</w:t>
+      </w:r>
+      <w:proofErr w:type="gramEnd"/>
+      <w:r>
+        <w:t xml:space="preserve"> we first model our solution and how we approach them with model diagram to build the calculator and then we will model their structure and behavior in VHDL that will be uploaded into FPGA. By using VHDL means that we already reduce the complexity in building the circuit because the synthesis operation will be done automatically. </w:t>
+      </w:r>
+      <w:r>
+        <w:rPr>
+          <w:lang w:val="en-GB"/>
+        </w:rPr>
+        <w:t> </w:t>
+      </w:r>
+    </w:p>
+    <w:p>
+      <w:pPr>
+        <w:rPr>
+          <w:lang w:val="en-GB"/>
+        </w:rPr>
+      </w:pPr>
+    </w:p>
     <w:p>
       <w:pPr>
         <w:pStyle w:val="Heading1"/>
@@ -262,6 +388,1793 @@
         </w:rPr>
         <w:t>What is the main application for your prototype?</w:t>
       </w:r>
+    </w:p>
+    <w:p>
+      <w:pPr>
+        <w:rPr>
+          <w:i/>
+        </w:rPr>
+      </w:pPr>
+    </w:p>
+    <w:p>
+      <w:pPr>
+        <w:rPr>
+          <w:i/>
+          <w:lang w:val="en-GB"/>
+        </w:rPr>
+      </w:pPr>
+      <w:r>
+        <w:rPr>
+          <w:i/>
+          <w:iCs/>
+        </w:rPr>
+        <w:t xml:space="preserve">To build our calculator, we reduce the complexity by modelling the structure and behavior of the calculator in a few blocks diagram. Our main target that we could have a concreate system architecture so that we could split the calculator into a few components. Modeling diagram not only help us in building a system in more organized way, </w:t>
+      </w:r>
+      <w:proofErr w:type="gramStart"/>
+      <w:r>
+        <w:rPr>
+          <w:i/>
+          <w:iCs/>
+        </w:rPr>
+        <w:t>it</w:t>
+      </w:r>
+      <w:proofErr w:type="gramEnd"/>
+      <w:r>
+        <w:rPr>
+          <w:i/>
+          <w:iCs/>
+        </w:rPr>
+        <w:t xml:space="preserve"> also helps us as a team to work together parallelly.</w:t>
+      </w:r>
+      <w:r>
+        <w:rPr>
+          <w:i/>
+          <w:lang w:val="en-GB"/>
+        </w:rPr>
+        <w:t> </w:t>
+      </w:r>
+    </w:p>
+    <w:p>
+      <w:pPr>
+        <w:rPr>
+          <w:i/>
+          <w:lang w:val="en-GB"/>
+        </w:rPr>
+      </w:pPr>
+      <w:r>
+        <w:rPr>
+          <w:i/>
+          <w:lang w:val="en-GB"/>
+        </w:rPr>
+        <w:t> </w:t>
+      </w:r>
+    </w:p>
+    <w:p>
+      <w:pPr>
+        <w:rPr>
+          <w:i/>
+          <w:lang w:val="en-GB"/>
+        </w:rPr>
+      </w:pPr>
+      <w:r>
+        <w:rPr>
+          <w:i/>
+          <w:iCs/>
+        </w:rPr>
+        <w:t>To do that we first start with requirement diagram to put every requirement that we want to achieve either functional or non-functional related to the calculator that we want to build. </w:t>
+      </w:r>
+      <w:r>
+        <w:rPr>
+          <w:i/>
+          <w:lang w:val="en-GB"/>
+        </w:rPr>
+        <w:t> </w:t>
+      </w:r>
+    </w:p>
+    <w:p>
+      <w:pPr>
+        <w:rPr>
+          <w:i/>
+          <w:lang w:val="en-GB"/>
+        </w:rPr>
+      </w:pPr>
+      <w:r>
+        <w:rPr>
+          <w:i/>
+          <w:lang w:val="en-GB"/>
+        </w:rPr>
+        <w:lastRenderedPageBreak/>
+        <w:t> </w:t>
+      </w:r>
+    </w:p>
+    <w:p>
+      <w:pPr>
+        <w:rPr>
+          <w:i/>
+          <w:lang w:val="en-GB"/>
+        </w:rPr>
+      </w:pPr>
+      <w:r>
+        <w:rPr>
+          <w:i/>
+          <w:iCs/>
+        </w:rPr>
+        <w:t>We then create a use case diagram to set the boundaries of the calculator system. With use case diagram we can analyst the component that could exist in the calculator. After that we model each action in use case using activity diagram with possible scenario. Next, we analyze all the diagram to build a concrete calculator system architecture, means that we are ready to do the state chart and state machine diagram so that later we can synthesis them using VHDL. </w:t>
+      </w:r>
+      <w:r>
+        <w:rPr>
+          <w:i/>
+          <w:lang w:val="en-GB"/>
+        </w:rPr>
+        <w:t> </w:t>
+      </w:r>
+    </w:p>
+    <w:p>
+      <w:pPr>
+        <w:rPr>
+          <w:i/>
+          <w:lang w:val="en-GB"/>
+        </w:rPr>
+      </w:pPr>
+    </w:p>
+    <w:p>
+      <w:pPr>
+        <w:pStyle w:val="paragraph"/>
+        <w:spacing w:before="0" w:beforeAutospacing="0" w:after="0" w:afterAutospacing="0"/>
+        <w:textAlignment w:val="baseline"/>
+        <w:rPr>
+          <w:rFonts w:ascii="Segoe UI" w:hAnsi="Segoe UI" w:cs="Segoe UI"/>
+          <w:sz w:val="18"/>
+          <w:szCs w:val="18"/>
+        </w:rPr>
+      </w:pPr>
+      <w:r>
+        <w:rPr>
+          <w:rStyle w:val="eop"/>
+          <w:rFonts w:ascii="Calibri" w:hAnsi="Calibri" w:cs="Calibri"/>
+        </w:rPr>
+        <w:t> </w:t>
+      </w:r>
+    </w:p>
+    <w:p>
+      <w:pPr>
+        <w:pStyle w:val="paragraph"/>
+        <w:numPr>
+          <w:ilvl w:val="0"/>
+          <w:numId w:val="38"/>
+        </w:numPr>
+        <w:spacing w:before="0" w:beforeAutospacing="0" w:after="0" w:afterAutospacing="0"/>
+        <w:textAlignment w:val="baseline"/>
+        <w:rPr>
+          <w:rFonts w:ascii="Calibri" w:hAnsi="Calibri" w:cs="Calibri"/>
+        </w:rPr>
+      </w:pPr>
+      <w:r>
+        <w:rPr>
+          <w:rStyle w:val="normaltextrun"/>
+          <w:rFonts w:ascii="Calibri" w:hAnsi="Calibri" w:cs="Calibri"/>
+          <w:lang w:val="en-US"/>
+        </w:rPr>
+        <w:t>Requirement Diagram</w:t>
+      </w:r>
+      <w:r>
+        <w:rPr>
+          <w:rStyle w:val="eop"/>
+          <w:rFonts w:ascii="Calibri" w:hAnsi="Calibri" w:cs="Calibri"/>
+        </w:rPr>
+        <w:t> </w:t>
+      </w:r>
+    </w:p>
+    <w:p>
+      <w:pPr>
+        <w:pStyle w:val="paragraph"/>
+        <w:spacing w:before="0" w:beforeAutospacing="0" w:after="0" w:afterAutospacing="0"/>
+        <w:textAlignment w:val="baseline"/>
+        <w:rPr>
+          <w:rFonts w:ascii="Segoe UI" w:hAnsi="Segoe UI" w:cs="Segoe UI"/>
+          <w:sz w:val="18"/>
+          <w:szCs w:val="18"/>
+        </w:rPr>
+      </w:pPr>
+      <w:r>
+        <w:rPr>
+          <w:rStyle w:val="eop"/>
+          <w:rFonts w:ascii="Calibri" w:hAnsi="Calibri" w:cs="Calibri"/>
+        </w:rPr>
+        <w:t> </w:t>
+      </w:r>
+    </w:p>
+    <w:p>
+      <w:pPr>
+        <w:pStyle w:val="paragraph"/>
+        <w:spacing w:before="0" w:beforeAutospacing="0" w:after="0" w:afterAutospacing="0"/>
+        <w:textAlignment w:val="baseline"/>
+        <w:rPr>
+          <w:rFonts w:ascii="Segoe UI" w:hAnsi="Segoe UI" w:cs="Segoe UI"/>
+          <w:sz w:val="18"/>
+          <w:szCs w:val="18"/>
+        </w:rPr>
+      </w:pPr>
+      <w:r>
+        <w:rPr>
+          <w:rStyle w:val="normaltextrun"/>
+          <w:rFonts w:ascii="Calibri" w:hAnsi="Calibri" w:cs="Calibri"/>
+          <w:lang w:val="en-US"/>
+        </w:rPr>
+        <w:t>The first phase of our project began with a pre-study where basic knowledge on Calculator was gathered. The aim of the pre-study was to get a summary of our calculator project in general. The pre-study also enabled the search for content to be used as a guide in this research, such as details on calculator. </w:t>
+      </w:r>
+      <w:r>
+        <w:rPr>
+          <w:rStyle w:val="eop"/>
+          <w:rFonts w:ascii="Calibri" w:hAnsi="Calibri" w:cs="Calibri"/>
+        </w:rPr>
+        <w:t> </w:t>
+      </w:r>
+    </w:p>
+    <w:p>
+      <w:pPr>
+        <w:pStyle w:val="paragraph"/>
+        <w:spacing w:before="0" w:beforeAutospacing="0" w:after="0" w:afterAutospacing="0"/>
+        <w:textAlignment w:val="baseline"/>
+        <w:rPr>
+          <w:rFonts w:ascii="Segoe UI" w:hAnsi="Segoe UI" w:cs="Segoe UI"/>
+          <w:sz w:val="18"/>
+          <w:szCs w:val="18"/>
+        </w:rPr>
+      </w:pPr>
+      <w:r>
+        <w:rPr>
+          <w:rStyle w:val="eop"/>
+          <w:rFonts w:ascii="Calibri" w:hAnsi="Calibri" w:cs="Calibri"/>
+        </w:rPr>
+        <w:t> </w:t>
+      </w:r>
+    </w:p>
+    <w:p>
+      <w:pPr>
+        <w:pStyle w:val="paragraph"/>
+        <w:spacing w:before="0" w:beforeAutospacing="0" w:after="0" w:afterAutospacing="0"/>
+        <w:textAlignment w:val="baseline"/>
+        <w:rPr>
+          <w:rFonts w:ascii="Segoe UI" w:hAnsi="Segoe UI" w:cs="Segoe UI"/>
+          <w:sz w:val="18"/>
+          <w:szCs w:val="18"/>
+        </w:rPr>
+      </w:pPr>
+      <w:r>
+        <w:rPr>
+          <w:rStyle w:val="normaltextrun"/>
+          <w:rFonts w:ascii="Calibri" w:hAnsi="Calibri" w:cs="Calibri"/>
+          <w:lang w:val="en-US"/>
+        </w:rPr>
+        <w:t>Now, we documented the requirements for this project with the functionalities. The important requirements of our calculator are operation that the calculator can do. The maximum and minimum number are also included. The calculator also can display the answer, symbol and can show error if the wrong output is produced. </w:t>
+      </w:r>
+      <w:r>
+        <w:rPr>
+          <w:rStyle w:val="eop"/>
+          <w:rFonts w:ascii="Calibri" w:hAnsi="Calibri" w:cs="Calibri"/>
+        </w:rPr>
+        <w:t> </w:t>
+      </w:r>
+    </w:p>
+    <w:p>
+      <w:pPr>
+        <w:pStyle w:val="paragraph"/>
+        <w:spacing w:before="0" w:beforeAutospacing="0" w:after="0" w:afterAutospacing="0"/>
+        <w:textAlignment w:val="baseline"/>
+        <w:rPr>
+          <w:rFonts w:ascii="Segoe UI" w:hAnsi="Segoe UI" w:cs="Segoe UI"/>
+          <w:sz w:val="18"/>
+          <w:szCs w:val="18"/>
+        </w:rPr>
+      </w:pPr>
+      <w:r>
+        <w:rPr>
+          <w:rFonts w:asciiTheme="minorHAnsi" w:eastAsiaTheme="minorEastAsia" w:hAnsiTheme="minorHAnsi"/>
+          <w:i/>
+          <w:noProof/>
+          <w:lang w:eastAsia="en-US" w:bidi="en-US"/>
+        </w:rPr>
+        <w:drawing>
+          <wp:inline distT="0" distB="0" distL="0" distR="0" wp14:anchorId="36FCAFC4" wp14:editId="3A32D70C">
+            <wp:extent cx="5760720" cy="3063240"/>
+            <wp:effectExtent l="0" t="0" r="0" b="3810"/>
+            <wp:docPr id="5" name="Picture 5" descr="Diagram&#10;&#10;Description automatically generated"/>
+            <wp:cNvGraphicFramePr>
+              <a:graphicFrameLocks xmlns:a="http://schemas.openxmlformats.org/drawingml/2006/main" noChangeAspect="1"/>
+            </wp:cNvGraphicFramePr>
+            <a:graphic xmlns:a="http://schemas.openxmlformats.org/drawingml/2006/main">
+              <a:graphicData uri="http://schemas.openxmlformats.org/drawingml/2006/picture">
+                <pic:pic xmlns:pic="http://schemas.openxmlformats.org/drawingml/2006/picture">
+                  <pic:nvPicPr>
+                    <pic:cNvPr id="5" name="Picture 5" descr="Diagram&#10;&#10;Description automatically generated"/>
+                    <pic:cNvPicPr>
+                      <a:picLocks noChangeAspect="1" noChangeArrowheads="1"/>
+                    </pic:cNvPicPr>
+                  </pic:nvPicPr>
+                  <pic:blipFill>
+                    <a:blip r:embed="rId8">
+                      <a:extLst>
+                        <a:ext uri="{28A0092B-C50C-407E-A947-70E740481C1C}">
+                          <a14:useLocalDpi xmlns:a14="http://schemas.microsoft.com/office/drawing/2010/main" val="0"/>
+                        </a:ext>
+                      </a:extLst>
+                    </a:blip>
+                    <a:srcRect/>
+                    <a:stretch>
+                      <a:fillRect/>
+                    </a:stretch>
+                  </pic:blipFill>
+                  <pic:spPr bwMode="auto">
+                    <a:xfrm>
+                      <a:off x="0" y="0"/>
+                      <a:ext cx="5760720" cy="3063240"/>
+                    </a:xfrm>
+                    <a:prstGeom prst="rect">
+                      <a:avLst/>
+                    </a:prstGeom>
+                    <a:noFill/>
+                    <a:ln>
+                      <a:noFill/>
+                    </a:ln>
+                  </pic:spPr>
+                </pic:pic>
+              </a:graphicData>
+            </a:graphic>
+          </wp:inline>
+        </w:drawing>
+      </w:r>
+      <w:r>
+        <w:rPr>
+          <w:rStyle w:val="scxw9074538"/>
+          <w:rFonts w:ascii="Calibri" w:hAnsi="Calibri" w:cs="Calibri"/>
+        </w:rPr>
+        <w:t> </w:t>
+      </w:r>
+      <w:r>
+        <w:rPr>
+          <w:rFonts w:ascii="Calibri" w:hAnsi="Calibri" w:cs="Calibri"/>
+        </w:rPr>
+        <w:br/>
+      </w:r>
+      <w:r>
+        <w:rPr>
+          <w:rStyle w:val="eop"/>
+          <w:rFonts w:ascii="Calibri" w:hAnsi="Calibri" w:cs="Calibri"/>
+        </w:rPr>
+        <w:t> </w:t>
+      </w:r>
+    </w:p>
+    <w:p>
+      <w:pPr>
+        <w:pStyle w:val="paragraph"/>
+        <w:spacing w:before="0" w:beforeAutospacing="0" w:after="0" w:afterAutospacing="0"/>
+        <w:textAlignment w:val="baseline"/>
+        <w:rPr>
+          <w:rStyle w:val="eop"/>
+          <w:rFonts w:ascii="Calibri" w:hAnsi="Calibri" w:cs="Calibri"/>
+        </w:rPr>
+      </w:pPr>
+      <w:r>
+        <w:rPr>
+          <w:rStyle w:val="eop"/>
+          <w:rFonts w:ascii="Calibri" w:hAnsi="Calibri" w:cs="Calibri"/>
+        </w:rPr>
+        <w:t> </w:t>
+      </w:r>
+    </w:p>
+    <w:p>
+      <w:pPr>
+        <w:pStyle w:val="paragraph"/>
+        <w:spacing w:before="0" w:beforeAutospacing="0" w:after="0" w:afterAutospacing="0"/>
+        <w:textAlignment w:val="baseline"/>
+        <w:rPr>
+          <w:rStyle w:val="eop"/>
+          <w:rFonts w:ascii="Calibri" w:hAnsi="Calibri" w:cs="Calibri"/>
+        </w:rPr>
+      </w:pPr>
+    </w:p>
+    <w:p>
+      <w:pPr>
+        <w:pStyle w:val="paragraph"/>
+        <w:spacing w:before="0" w:beforeAutospacing="0" w:after="0" w:afterAutospacing="0"/>
+        <w:textAlignment w:val="baseline"/>
+        <w:rPr>
+          <w:rStyle w:val="eop"/>
+          <w:rFonts w:ascii="Calibri" w:hAnsi="Calibri" w:cs="Calibri"/>
+        </w:rPr>
+      </w:pPr>
+    </w:p>
+    <w:p>
+      <w:pPr>
+        <w:pStyle w:val="paragraph"/>
+        <w:spacing w:before="0" w:beforeAutospacing="0" w:after="0" w:afterAutospacing="0"/>
+        <w:textAlignment w:val="baseline"/>
+        <w:rPr>
+          <w:rStyle w:val="eop"/>
+          <w:rFonts w:ascii="Calibri" w:hAnsi="Calibri" w:cs="Calibri"/>
+        </w:rPr>
+      </w:pPr>
+    </w:p>
+    <w:p>
+      <w:pPr>
+        <w:pStyle w:val="paragraph"/>
+        <w:spacing w:before="0" w:beforeAutospacing="0" w:after="0" w:afterAutospacing="0"/>
+        <w:textAlignment w:val="baseline"/>
+        <w:rPr>
+          <w:rStyle w:val="eop"/>
+          <w:rFonts w:ascii="Calibri" w:hAnsi="Calibri" w:cs="Calibri"/>
+        </w:rPr>
+      </w:pPr>
+    </w:p>
+    <w:p>
+      <w:pPr>
+        <w:pStyle w:val="paragraph"/>
+        <w:spacing w:before="0" w:beforeAutospacing="0" w:after="0" w:afterAutospacing="0"/>
+        <w:textAlignment w:val="baseline"/>
+        <w:rPr>
+          <w:rStyle w:val="eop"/>
+          <w:rFonts w:ascii="Calibri" w:hAnsi="Calibri" w:cs="Calibri"/>
+        </w:rPr>
+      </w:pPr>
+    </w:p>
+    <w:p>
+      <w:pPr>
+        <w:pStyle w:val="paragraph"/>
+        <w:spacing w:before="0" w:beforeAutospacing="0" w:after="0" w:afterAutospacing="0"/>
+        <w:textAlignment w:val="baseline"/>
+        <w:rPr>
+          <w:rStyle w:val="eop"/>
+          <w:rFonts w:ascii="Calibri" w:hAnsi="Calibri" w:cs="Calibri"/>
+        </w:rPr>
+      </w:pPr>
+    </w:p>
+    <w:p>
+      <w:pPr>
+        <w:pStyle w:val="paragraph"/>
+        <w:spacing w:before="0" w:beforeAutospacing="0" w:after="0" w:afterAutospacing="0"/>
+        <w:textAlignment w:val="baseline"/>
+        <w:rPr>
+          <w:rFonts w:ascii="Segoe UI" w:hAnsi="Segoe UI" w:cs="Segoe UI"/>
+          <w:sz w:val="18"/>
+          <w:szCs w:val="18"/>
+        </w:rPr>
+      </w:pPr>
+    </w:p>
+    <w:p>
+      <w:pPr>
+        <w:pStyle w:val="paragraph"/>
+        <w:spacing w:before="0" w:beforeAutospacing="0" w:after="0" w:afterAutospacing="0"/>
+        <w:textAlignment w:val="baseline"/>
+        <w:rPr>
+          <w:rFonts w:ascii="Segoe UI" w:hAnsi="Segoe UI" w:cs="Segoe UI"/>
+          <w:sz w:val="18"/>
+          <w:szCs w:val="18"/>
+        </w:rPr>
+      </w:pPr>
+      <w:r>
+        <w:rPr>
+          <w:rStyle w:val="eop"/>
+          <w:rFonts w:ascii="Calibri" w:hAnsi="Calibri" w:cs="Calibri"/>
+        </w:rPr>
+        <w:t> </w:t>
+      </w:r>
+    </w:p>
+    <w:p>
+      <w:pPr>
+        <w:pStyle w:val="paragraph"/>
+        <w:spacing w:before="0" w:beforeAutospacing="0" w:after="0" w:afterAutospacing="0"/>
+        <w:textAlignment w:val="baseline"/>
+        <w:rPr>
+          <w:rFonts w:ascii="Segoe UI" w:hAnsi="Segoe UI" w:cs="Segoe UI"/>
+          <w:sz w:val="18"/>
+          <w:szCs w:val="18"/>
+        </w:rPr>
+      </w:pPr>
+      <w:r>
+        <w:rPr>
+          <w:rStyle w:val="eop"/>
+          <w:rFonts w:ascii="Calibri" w:hAnsi="Calibri" w:cs="Calibri"/>
+        </w:rPr>
+        <w:t> </w:t>
+      </w:r>
+    </w:p>
+    <w:p>
+      <w:pPr>
+        <w:pStyle w:val="paragraph"/>
+        <w:numPr>
+          <w:ilvl w:val="0"/>
+          <w:numId w:val="38"/>
+        </w:numPr>
+        <w:spacing w:before="0" w:beforeAutospacing="0" w:after="0" w:afterAutospacing="0"/>
+        <w:textAlignment w:val="baseline"/>
+        <w:rPr>
+          <w:rFonts w:ascii="Calibri" w:hAnsi="Calibri" w:cs="Calibri"/>
+        </w:rPr>
+      </w:pPr>
+      <w:r>
+        <w:rPr>
+          <w:rStyle w:val="normaltextrun"/>
+          <w:rFonts w:ascii="Calibri" w:hAnsi="Calibri" w:cs="Calibri"/>
+          <w:lang w:val="en-US"/>
+        </w:rPr>
+        <w:lastRenderedPageBreak/>
+        <w:t>Use Case Diagram</w:t>
+      </w:r>
+      <w:r>
+        <w:rPr>
+          <w:rStyle w:val="eop"/>
+          <w:rFonts w:ascii="Calibri" w:hAnsi="Calibri" w:cs="Calibri"/>
+        </w:rPr>
+        <w:t> </w:t>
+      </w:r>
+    </w:p>
+    <w:p>
+      <w:pPr>
+        <w:pStyle w:val="paragraph"/>
+        <w:spacing w:before="0" w:beforeAutospacing="0" w:after="0" w:afterAutospacing="0"/>
+        <w:textAlignment w:val="baseline"/>
+        <w:rPr>
+          <w:rFonts w:ascii="Segoe UI" w:hAnsi="Segoe UI" w:cs="Segoe UI"/>
+          <w:sz w:val="18"/>
+          <w:szCs w:val="18"/>
+        </w:rPr>
+      </w:pPr>
+      <w:r>
+        <w:rPr>
+          <w:rStyle w:val="eop"/>
+          <w:rFonts w:ascii="Calibri" w:hAnsi="Calibri" w:cs="Calibri"/>
+        </w:rPr>
+        <w:t> </w:t>
+      </w:r>
+    </w:p>
+    <w:p>
+      <w:pPr>
+        <w:pStyle w:val="paragraph"/>
+        <w:spacing w:before="0" w:beforeAutospacing="0" w:after="0" w:afterAutospacing="0"/>
+        <w:textAlignment w:val="baseline"/>
+        <w:rPr>
+          <w:rFonts w:ascii="Segoe UI" w:hAnsi="Segoe UI" w:cs="Segoe UI"/>
+          <w:sz w:val="18"/>
+          <w:szCs w:val="18"/>
+        </w:rPr>
+      </w:pPr>
+      <w:r>
+        <w:rPr>
+          <w:rStyle w:val="eop"/>
+          <w:rFonts w:ascii="Calibri" w:hAnsi="Calibri" w:cs="Calibri"/>
+        </w:rPr>
+        <w:t> </w:t>
+      </w:r>
+    </w:p>
+    <w:p>
+      <w:pPr>
+        <w:pStyle w:val="paragraph"/>
+        <w:spacing w:before="0" w:beforeAutospacing="0" w:after="0" w:afterAutospacing="0"/>
+        <w:textAlignment w:val="baseline"/>
+        <w:rPr>
+          <w:rFonts w:ascii="Segoe UI" w:hAnsi="Segoe UI" w:cs="Segoe UI"/>
+          <w:sz w:val="18"/>
+          <w:szCs w:val="18"/>
+        </w:rPr>
+      </w:pPr>
+      <w:r>
+        <w:rPr>
+          <w:rStyle w:val="eop"/>
+          <w:rFonts w:ascii="Calibri" w:hAnsi="Calibri" w:cs="Calibri"/>
+        </w:rPr>
+        <w:t> </w:t>
+      </w:r>
+    </w:p>
+    <w:p>
+      <w:pPr>
+        <w:pStyle w:val="paragraph"/>
+        <w:spacing w:before="0" w:beforeAutospacing="0" w:after="0" w:afterAutospacing="0"/>
+        <w:textAlignment w:val="baseline"/>
+        <w:rPr>
+          <w:rFonts w:ascii="Segoe UI" w:hAnsi="Segoe UI" w:cs="Segoe UI"/>
+          <w:sz w:val="18"/>
+          <w:szCs w:val="18"/>
+        </w:rPr>
+      </w:pPr>
+      <w:r>
+        <w:rPr>
+          <w:rFonts w:asciiTheme="minorHAnsi" w:eastAsiaTheme="minorEastAsia" w:hAnsiTheme="minorHAnsi"/>
+          <w:i/>
+          <w:noProof/>
+          <w:lang w:eastAsia="en-US" w:bidi="en-US"/>
+        </w:rPr>
+        <w:drawing>
+          <wp:inline distT="0" distB="0" distL="0" distR="0" wp14:anchorId="16EFCE72" wp14:editId="2DE44D9E">
+            <wp:extent cx="5760720" cy="4544060"/>
+            <wp:effectExtent l="0" t="0" r="0" b="8890"/>
+            <wp:docPr id="4" name="Picture 4" descr="Diagram&#10;&#10;Description automatically generated"/>
+            <wp:cNvGraphicFramePr>
+              <a:graphicFrameLocks xmlns:a="http://schemas.openxmlformats.org/drawingml/2006/main" noChangeAspect="1"/>
+            </wp:cNvGraphicFramePr>
+            <a:graphic xmlns:a="http://schemas.openxmlformats.org/drawingml/2006/main">
+              <a:graphicData uri="http://schemas.openxmlformats.org/drawingml/2006/picture">
+                <pic:pic xmlns:pic="http://schemas.openxmlformats.org/drawingml/2006/picture">
+                  <pic:nvPicPr>
+                    <pic:cNvPr id="4" name="Picture 4" descr="Diagram&#10;&#10;Description automatically generated"/>
+                    <pic:cNvPicPr>
+                      <a:picLocks noChangeAspect="1" noChangeArrowheads="1"/>
+                    </pic:cNvPicPr>
+                  </pic:nvPicPr>
+                  <pic:blipFill>
+                    <a:blip r:embed="rId9">
+                      <a:extLst>
+                        <a:ext uri="{28A0092B-C50C-407E-A947-70E740481C1C}">
+                          <a14:useLocalDpi xmlns:a14="http://schemas.microsoft.com/office/drawing/2010/main" val="0"/>
+                        </a:ext>
+                      </a:extLst>
+                    </a:blip>
+                    <a:srcRect/>
+                    <a:stretch>
+                      <a:fillRect/>
+                    </a:stretch>
+                  </pic:blipFill>
+                  <pic:spPr bwMode="auto">
+                    <a:xfrm>
+                      <a:off x="0" y="0"/>
+                      <a:ext cx="5760720" cy="4544060"/>
+                    </a:xfrm>
+                    <a:prstGeom prst="rect">
+                      <a:avLst/>
+                    </a:prstGeom>
+                    <a:noFill/>
+                    <a:ln>
+                      <a:noFill/>
+                    </a:ln>
+                  </pic:spPr>
+                </pic:pic>
+              </a:graphicData>
+            </a:graphic>
+          </wp:inline>
+        </w:drawing>
+      </w:r>
+      <w:r>
+        <w:rPr>
+          <w:rStyle w:val="eop"/>
+          <w:rFonts w:ascii="Calibri" w:hAnsi="Calibri" w:cs="Calibri"/>
+        </w:rPr>
+        <w:t> </w:t>
+      </w:r>
+    </w:p>
+    <w:p>
+      <w:pPr>
+        <w:pStyle w:val="paragraph"/>
+        <w:spacing w:before="0" w:beforeAutospacing="0" w:after="0" w:afterAutospacing="0"/>
+        <w:textAlignment w:val="baseline"/>
+        <w:rPr>
+          <w:rFonts w:ascii="Segoe UI" w:hAnsi="Segoe UI" w:cs="Segoe UI"/>
+          <w:sz w:val="18"/>
+          <w:szCs w:val="18"/>
+        </w:rPr>
+      </w:pPr>
+      <w:r>
+        <w:rPr>
+          <w:rStyle w:val="eop"/>
+          <w:rFonts w:ascii="Calibri" w:hAnsi="Calibri" w:cs="Calibri"/>
+        </w:rPr>
+        <w:t> </w:t>
+      </w:r>
+    </w:p>
+    <w:p>
+      <w:pPr>
+        <w:pStyle w:val="paragraph"/>
+        <w:spacing w:before="0" w:beforeAutospacing="0" w:after="0" w:afterAutospacing="0"/>
+        <w:textAlignment w:val="baseline"/>
+        <w:rPr>
+          <w:rFonts w:ascii="Segoe UI" w:hAnsi="Segoe UI" w:cs="Segoe UI"/>
+          <w:sz w:val="18"/>
+          <w:szCs w:val="18"/>
+        </w:rPr>
+      </w:pPr>
+      <w:r>
+        <w:rPr>
+          <w:rStyle w:val="eop"/>
+          <w:rFonts w:ascii="Calibri" w:hAnsi="Calibri" w:cs="Calibri"/>
+        </w:rPr>
+        <w:t> </w:t>
+      </w:r>
+    </w:p>
+    <w:p>
+      <w:pPr>
+        <w:pStyle w:val="paragraph"/>
+        <w:spacing w:before="0" w:beforeAutospacing="0" w:after="0" w:afterAutospacing="0"/>
+        <w:textAlignment w:val="baseline"/>
+        <w:rPr>
+          <w:rFonts w:ascii="Segoe UI" w:hAnsi="Segoe UI" w:cs="Segoe UI"/>
+          <w:sz w:val="18"/>
+          <w:szCs w:val="18"/>
+        </w:rPr>
+      </w:pPr>
+      <w:r>
+        <w:rPr>
+          <w:rStyle w:val="eop"/>
+          <w:rFonts w:ascii="Calibri" w:hAnsi="Calibri" w:cs="Calibri"/>
+        </w:rPr>
+        <w:t> </w:t>
+      </w:r>
+    </w:p>
+    <w:p>
+      <w:pPr>
+        <w:pStyle w:val="paragraph"/>
+        <w:spacing w:before="0" w:beforeAutospacing="0" w:after="0" w:afterAutospacing="0"/>
+        <w:textAlignment w:val="baseline"/>
+        <w:rPr>
+          <w:rFonts w:ascii="Segoe UI" w:hAnsi="Segoe UI" w:cs="Segoe UI"/>
+          <w:sz w:val="18"/>
+          <w:szCs w:val="18"/>
+        </w:rPr>
+      </w:pPr>
+      <w:r>
+        <w:rPr>
+          <w:rStyle w:val="eop"/>
+          <w:rFonts w:ascii="Calibri" w:hAnsi="Calibri" w:cs="Calibri"/>
+        </w:rPr>
+        <w:t> </w:t>
+      </w:r>
+    </w:p>
+    <w:p>
+      <w:pPr>
+        <w:pStyle w:val="paragraph"/>
+        <w:spacing w:before="0" w:beforeAutospacing="0" w:after="0" w:afterAutospacing="0"/>
+        <w:textAlignment w:val="baseline"/>
+        <w:rPr>
+          <w:rFonts w:ascii="Segoe UI" w:hAnsi="Segoe UI" w:cs="Segoe UI"/>
+          <w:sz w:val="18"/>
+          <w:szCs w:val="18"/>
+        </w:rPr>
+      </w:pPr>
+      <w:r>
+        <w:rPr>
+          <w:rStyle w:val="normaltextrun"/>
+          <w:rFonts w:ascii="Calibri" w:hAnsi="Calibri" w:cs="Calibri"/>
+          <w:lang w:val="en-US"/>
+        </w:rPr>
+        <w:t>The use case diagram for calculator is shown in the figure above. As we can see, this system has only one actor, which is the user. In this system, the user can insert a number, select an operator, and obtain the result. This system simply has four operators: subtraction, addition, multiplication, and division. This system also has a display function that can display a number as well as a result. The calculation in this system also can handle error.</w:t>
+      </w:r>
+      <w:r>
+        <w:rPr>
+          <w:rStyle w:val="eop"/>
+          <w:rFonts w:ascii="Calibri" w:hAnsi="Calibri" w:cs="Calibri"/>
+        </w:rPr>
+        <w:t> </w:t>
+      </w:r>
+    </w:p>
+    <w:p>
+      <w:pPr>
+        <w:pStyle w:val="paragraph"/>
+        <w:spacing w:before="0" w:beforeAutospacing="0" w:after="0" w:afterAutospacing="0"/>
+        <w:textAlignment w:val="baseline"/>
+        <w:rPr>
+          <w:rFonts w:ascii="Segoe UI" w:hAnsi="Segoe UI" w:cs="Segoe UI"/>
+          <w:sz w:val="18"/>
+          <w:szCs w:val="18"/>
+        </w:rPr>
+      </w:pPr>
+      <w:r>
+        <w:rPr>
+          <w:rStyle w:val="eop"/>
+          <w:rFonts w:ascii="Calibri" w:hAnsi="Calibri" w:cs="Calibri"/>
+        </w:rPr>
+        <w:t> </w:t>
+      </w:r>
+    </w:p>
+    <w:p>
+      <w:pPr>
+        <w:pStyle w:val="paragraph"/>
+        <w:spacing w:before="0" w:beforeAutospacing="0" w:after="0" w:afterAutospacing="0"/>
+        <w:textAlignment w:val="baseline"/>
+        <w:rPr>
+          <w:rStyle w:val="eop"/>
+          <w:rFonts w:ascii="Calibri" w:hAnsi="Calibri" w:cs="Calibri"/>
+        </w:rPr>
+      </w:pPr>
+      <w:r>
+        <w:rPr>
+          <w:rStyle w:val="eop"/>
+          <w:rFonts w:ascii="Calibri" w:hAnsi="Calibri" w:cs="Calibri"/>
+        </w:rPr>
+        <w:t> </w:t>
+      </w:r>
+    </w:p>
+    <w:p>
+      <w:pPr>
+        <w:pStyle w:val="paragraph"/>
+        <w:spacing w:before="0" w:beforeAutospacing="0" w:after="0" w:afterAutospacing="0"/>
+        <w:textAlignment w:val="baseline"/>
+        <w:rPr>
+          <w:rStyle w:val="eop"/>
+          <w:rFonts w:ascii="Calibri" w:hAnsi="Calibri" w:cs="Calibri"/>
+        </w:rPr>
+      </w:pPr>
+    </w:p>
+    <w:p>
+      <w:pPr>
+        <w:pStyle w:val="paragraph"/>
+        <w:spacing w:before="0" w:beforeAutospacing="0" w:after="0" w:afterAutospacing="0"/>
+        <w:textAlignment w:val="baseline"/>
+        <w:rPr>
+          <w:rStyle w:val="eop"/>
+          <w:rFonts w:ascii="Calibri" w:hAnsi="Calibri" w:cs="Calibri"/>
+        </w:rPr>
+      </w:pPr>
+    </w:p>
+    <w:p>
+      <w:pPr>
+        <w:pStyle w:val="paragraph"/>
+        <w:spacing w:before="0" w:beforeAutospacing="0" w:after="0" w:afterAutospacing="0"/>
+        <w:textAlignment w:val="baseline"/>
+        <w:rPr>
+          <w:rStyle w:val="eop"/>
+          <w:rFonts w:ascii="Calibri" w:hAnsi="Calibri" w:cs="Calibri"/>
+        </w:rPr>
+      </w:pPr>
+    </w:p>
+    <w:p>
+      <w:pPr>
+        <w:pStyle w:val="paragraph"/>
+        <w:spacing w:before="0" w:beforeAutospacing="0" w:after="0" w:afterAutospacing="0"/>
+        <w:textAlignment w:val="baseline"/>
+        <w:rPr>
+          <w:rStyle w:val="eop"/>
+          <w:rFonts w:ascii="Calibri" w:hAnsi="Calibri" w:cs="Calibri"/>
+        </w:rPr>
+      </w:pPr>
+    </w:p>
+    <w:p>
+      <w:pPr>
+        <w:pStyle w:val="paragraph"/>
+        <w:spacing w:before="0" w:beforeAutospacing="0" w:after="0" w:afterAutospacing="0"/>
+        <w:textAlignment w:val="baseline"/>
+        <w:rPr>
+          <w:rStyle w:val="eop"/>
+          <w:rFonts w:ascii="Calibri" w:hAnsi="Calibri" w:cs="Calibri"/>
+        </w:rPr>
+      </w:pPr>
+    </w:p>
+    <w:p>
+      <w:pPr>
+        <w:pStyle w:val="paragraph"/>
+        <w:spacing w:before="0" w:beforeAutospacing="0" w:after="0" w:afterAutospacing="0"/>
+        <w:textAlignment w:val="baseline"/>
+        <w:rPr>
+          <w:rStyle w:val="eop"/>
+          <w:rFonts w:ascii="Calibri" w:hAnsi="Calibri" w:cs="Calibri"/>
+        </w:rPr>
+      </w:pPr>
+    </w:p>
+    <w:p>
+      <w:pPr>
+        <w:pStyle w:val="paragraph"/>
+        <w:spacing w:before="0" w:beforeAutospacing="0" w:after="0" w:afterAutospacing="0"/>
+        <w:textAlignment w:val="baseline"/>
+        <w:rPr>
+          <w:rFonts w:ascii="Segoe UI" w:hAnsi="Segoe UI" w:cs="Segoe UI"/>
+          <w:sz w:val="18"/>
+          <w:szCs w:val="18"/>
+        </w:rPr>
+      </w:pPr>
+    </w:p>
+    <w:p>
+      <w:pPr>
+        <w:pStyle w:val="paragraph"/>
+        <w:spacing w:before="0" w:beforeAutospacing="0" w:after="0" w:afterAutospacing="0"/>
+        <w:textAlignment w:val="baseline"/>
+        <w:rPr>
+          <w:rFonts w:ascii="Segoe UI" w:hAnsi="Segoe UI" w:cs="Segoe UI"/>
+          <w:sz w:val="18"/>
+          <w:szCs w:val="18"/>
+        </w:rPr>
+      </w:pPr>
+      <w:r>
+        <w:rPr>
+          <w:rStyle w:val="eop"/>
+          <w:rFonts w:ascii="Calibri" w:hAnsi="Calibri" w:cs="Calibri"/>
+        </w:rPr>
+        <w:t> </w:t>
+      </w:r>
+    </w:p>
+    <w:p>
+      <w:pPr>
+        <w:pStyle w:val="paragraph"/>
+        <w:numPr>
+          <w:ilvl w:val="0"/>
+          <w:numId w:val="38"/>
+        </w:numPr>
+        <w:spacing w:before="0" w:beforeAutospacing="0" w:after="0" w:afterAutospacing="0"/>
+        <w:textAlignment w:val="baseline"/>
+        <w:rPr>
+          <w:rFonts w:ascii="Calibri" w:hAnsi="Calibri" w:cs="Calibri"/>
+        </w:rPr>
+      </w:pPr>
+      <w:r>
+        <w:rPr>
+          <w:rStyle w:val="normaltextrun"/>
+          <w:rFonts w:ascii="Calibri" w:hAnsi="Calibri" w:cs="Calibri"/>
+          <w:lang w:val="en-US"/>
+        </w:rPr>
+        <w:lastRenderedPageBreak/>
+        <w:t>Activity Diagram</w:t>
+      </w:r>
+      <w:r>
+        <w:rPr>
+          <w:rStyle w:val="eop"/>
+          <w:rFonts w:ascii="Calibri" w:hAnsi="Calibri" w:cs="Calibri"/>
+        </w:rPr>
+        <w:t> </w:t>
+      </w:r>
+    </w:p>
+    <w:p>
+      <w:pPr>
+        <w:pStyle w:val="paragraph"/>
+        <w:spacing w:before="0" w:beforeAutospacing="0" w:after="0" w:afterAutospacing="0"/>
+        <w:textAlignment w:val="baseline"/>
+        <w:rPr>
+          <w:rFonts w:ascii="Segoe UI" w:hAnsi="Segoe UI" w:cs="Segoe UI"/>
+          <w:sz w:val="18"/>
+          <w:szCs w:val="18"/>
+        </w:rPr>
+      </w:pPr>
+      <w:r>
+        <w:rPr>
+          <w:rStyle w:val="eop"/>
+          <w:rFonts w:ascii="Calibri" w:hAnsi="Calibri" w:cs="Calibri"/>
+        </w:rPr>
+        <w:t> </w:t>
+      </w:r>
+    </w:p>
+    <w:p>
+      <w:pPr>
+        <w:pStyle w:val="paragraph"/>
+        <w:spacing w:before="0" w:beforeAutospacing="0" w:after="0" w:afterAutospacing="0"/>
+        <w:textAlignment w:val="baseline"/>
+        <w:rPr>
+          <w:rFonts w:ascii="Segoe UI" w:hAnsi="Segoe UI" w:cs="Segoe UI"/>
+          <w:sz w:val="18"/>
+          <w:szCs w:val="18"/>
+        </w:rPr>
+      </w:pPr>
+      <w:r>
+        <w:rPr>
+          <w:rFonts w:asciiTheme="minorHAnsi" w:eastAsiaTheme="minorEastAsia" w:hAnsiTheme="minorHAnsi"/>
+          <w:i/>
+          <w:noProof/>
+          <w:lang w:eastAsia="en-US" w:bidi="en-US"/>
+        </w:rPr>
+        <w:drawing>
+          <wp:inline distT="0" distB="0" distL="0" distR="0" wp14:anchorId="08CFA689" wp14:editId="6F5C5399">
+            <wp:extent cx="4945380" cy="2449830"/>
+            <wp:effectExtent l="0" t="0" r="7620" b="7620"/>
+            <wp:docPr id="3" name="Picture 3" descr="Diagram&#10;&#10;Description automatically generated"/>
+            <wp:cNvGraphicFramePr>
+              <a:graphicFrameLocks xmlns:a="http://schemas.openxmlformats.org/drawingml/2006/main" noChangeAspect="1"/>
+            </wp:cNvGraphicFramePr>
+            <a:graphic xmlns:a="http://schemas.openxmlformats.org/drawingml/2006/main">
+              <a:graphicData uri="http://schemas.openxmlformats.org/drawingml/2006/picture">
+                <pic:pic xmlns:pic="http://schemas.openxmlformats.org/drawingml/2006/picture">
+                  <pic:nvPicPr>
+                    <pic:cNvPr id="3" name="Picture 3" descr="Diagram&#10;&#10;Description automatically generated"/>
+                    <pic:cNvPicPr>
+                      <a:picLocks noChangeAspect="1" noChangeArrowheads="1"/>
+                    </pic:cNvPicPr>
+                  </pic:nvPicPr>
+                  <pic:blipFill>
+                    <a:blip r:embed="rId10">
+                      <a:extLst>
+                        <a:ext uri="{28A0092B-C50C-407E-A947-70E740481C1C}">
+                          <a14:useLocalDpi xmlns:a14="http://schemas.microsoft.com/office/drawing/2010/main" val="0"/>
+                        </a:ext>
+                      </a:extLst>
+                    </a:blip>
+                    <a:srcRect/>
+                    <a:stretch>
+                      <a:fillRect/>
+                    </a:stretch>
+                  </pic:blipFill>
+                  <pic:spPr bwMode="auto">
+                    <a:xfrm>
+                      <a:off x="0" y="0"/>
+                      <a:ext cx="4945380" cy="2449830"/>
+                    </a:xfrm>
+                    <a:prstGeom prst="rect">
+                      <a:avLst/>
+                    </a:prstGeom>
+                    <a:noFill/>
+                    <a:ln>
+                      <a:noFill/>
+                    </a:ln>
+                  </pic:spPr>
+                </pic:pic>
+              </a:graphicData>
+            </a:graphic>
+          </wp:inline>
+        </w:drawing>
+      </w:r>
+      <w:r>
+        <w:rPr>
+          <w:rStyle w:val="eop"/>
+          <w:rFonts w:ascii="Calibri" w:hAnsi="Calibri" w:cs="Calibri"/>
+        </w:rPr>
+        <w:t> </w:t>
+      </w:r>
+    </w:p>
+    <w:p>
+      <w:pPr>
+        <w:pStyle w:val="paragraph"/>
+        <w:spacing w:before="0" w:beforeAutospacing="0" w:after="0" w:afterAutospacing="0"/>
+        <w:textAlignment w:val="baseline"/>
+        <w:rPr>
+          <w:rFonts w:ascii="Segoe UI" w:hAnsi="Segoe UI" w:cs="Segoe UI"/>
+          <w:sz w:val="18"/>
+          <w:szCs w:val="18"/>
+        </w:rPr>
+      </w:pPr>
+      <w:r>
+        <w:rPr>
+          <w:rStyle w:val="eop"/>
+          <w:rFonts w:ascii="Calibri" w:hAnsi="Calibri" w:cs="Calibri"/>
+        </w:rPr>
+        <w:t> </w:t>
+      </w:r>
+    </w:p>
+    <w:p>
+      <w:pPr>
+        <w:pStyle w:val="paragraph"/>
+        <w:spacing w:before="0" w:beforeAutospacing="0" w:after="0" w:afterAutospacing="0"/>
+        <w:textAlignment w:val="baseline"/>
+        <w:rPr>
+          <w:rFonts w:ascii="Segoe UI" w:hAnsi="Segoe UI" w:cs="Segoe UI"/>
+          <w:sz w:val="18"/>
+          <w:szCs w:val="18"/>
+        </w:rPr>
+      </w:pPr>
+      <w:r>
+        <w:rPr>
+          <w:rStyle w:val="eop"/>
+          <w:rFonts w:ascii="Calibri" w:hAnsi="Calibri" w:cs="Calibri"/>
+        </w:rPr>
+        <w:t> </w:t>
+      </w:r>
+    </w:p>
+    <w:p>
+      <w:pPr>
+        <w:pStyle w:val="paragraph"/>
+        <w:spacing w:before="0" w:beforeAutospacing="0" w:after="0" w:afterAutospacing="0"/>
+        <w:textAlignment w:val="baseline"/>
+        <w:rPr>
+          <w:rFonts w:ascii="Segoe UI" w:hAnsi="Segoe UI" w:cs="Segoe UI"/>
+          <w:sz w:val="18"/>
+          <w:szCs w:val="18"/>
+        </w:rPr>
+      </w:pPr>
+      <w:r>
+        <w:rPr>
+          <w:rStyle w:val="eop"/>
+          <w:rFonts w:ascii="Calibri" w:hAnsi="Calibri" w:cs="Calibri"/>
+        </w:rPr>
+        <w:t> </w:t>
+      </w:r>
+    </w:p>
+    <w:p>
+      <w:pPr>
+        <w:pStyle w:val="paragraph"/>
+        <w:spacing w:before="0" w:beforeAutospacing="0" w:after="0" w:afterAutospacing="0"/>
+        <w:textAlignment w:val="baseline"/>
+        <w:rPr>
+          <w:rFonts w:ascii="Segoe UI" w:hAnsi="Segoe UI" w:cs="Segoe UI"/>
+          <w:sz w:val="18"/>
+          <w:szCs w:val="18"/>
+        </w:rPr>
+      </w:pPr>
+      <w:r>
+        <w:rPr>
+          <w:rStyle w:val="normaltextrun"/>
+          <w:rFonts w:ascii="Calibri" w:hAnsi="Calibri" w:cs="Calibri"/>
+          <w:lang w:val="en-US"/>
+        </w:rPr>
+        <w:t xml:space="preserve">Figure above explains how scenario for calculator. At first, the first number is inserted. Then, if the user </w:t>
+      </w:r>
+      <w:proofErr w:type="gramStart"/>
+      <w:r>
+        <w:rPr>
+          <w:rStyle w:val="normaltextrun"/>
+          <w:rFonts w:ascii="Calibri" w:hAnsi="Calibri" w:cs="Calibri"/>
+          <w:lang w:val="en-US"/>
+        </w:rPr>
+        <w:t>choose</w:t>
+      </w:r>
+      <w:proofErr w:type="gramEnd"/>
+      <w:r>
+        <w:rPr>
+          <w:rStyle w:val="normaltextrun"/>
+          <w:rFonts w:ascii="Calibri" w:hAnsi="Calibri" w:cs="Calibri"/>
+          <w:lang w:val="en-US"/>
+        </w:rPr>
+        <w:t xml:space="preserve"> to get result, then the result is directly displayed. If the user </w:t>
+      </w:r>
+      <w:proofErr w:type="gramStart"/>
+      <w:r>
+        <w:rPr>
+          <w:rStyle w:val="normaltextrun"/>
+          <w:rFonts w:ascii="Calibri" w:hAnsi="Calibri" w:cs="Calibri"/>
+          <w:lang w:val="en-US"/>
+        </w:rPr>
+        <w:t>choose</w:t>
+      </w:r>
+      <w:proofErr w:type="gramEnd"/>
+      <w:r>
+        <w:rPr>
+          <w:rStyle w:val="normaltextrun"/>
+          <w:rFonts w:ascii="Calibri" w:hAnsi="Calibri" w:cs="Calibri"/>
+          <w:lang w:val="en-US"/>
+        </w:rPr>
+        <w:t xml:space="preserve"> the operation, so the second number will be inserted, then lastly the result will be out. </w:t>
+      </w:r>
+      <w:r>
+        <w:rPr>
+          <w:rStyle w:val="eop"/>
+          <w:rFonts w:ascii="Calibri" w:hAnsi="Calibri" w:cs="Calibri"/>
+        </w:rPr>
+        <w:t> </w:t>
+      </w:r>
+    </w:p>
+    <w:p>
+      <w:pPr>
+        <w:pStyle w:val="paragraph"/>
+        <w:spacing w:before="0" w:beforeAutospacing="0" w:after="0" w:afterAutospacing="0"/>
+        <w:textAlignment w:val="baseline"/>
+        <w:rPr>
+          <w:rFonts w:ascii="Segoe UI" w:hAnsi="Segoe UI" w:cs="Segoe UI"/>
+          <w:sz w:val="18"/>
+          <w:szCs w:val="18"/>
+        </w:rPr>
+      </w:pPr>
+      <w:r>
+        <w:rPr>
+          <w:rStyle w:val="eop"/>
+          <w:rFonts w:ascii="Calibri" w:hAnsi="Calibri" w:cs="Calibri"/>
+        </w:rPr>
+        <w:t> </w:t>
+      </w:r>
+    </w:p>
+    <w:p>
+      <w:pPr>
+        <w:pStyle w:val="paragraph"/>
+        <w:spacing w:before="0" w:beforeAutospacing="0" w:after="0" w:afterAutospacing="0"/>
+        <w:textAlignment w:val="baseline"/>
+        <w:rPr>
+          <w:rFonts w:ascii="Segoe UI" w:hAnsi="Segoe UI" w:cs="Segoe UI"/>
+          <w:sz w:val="18"/>
+          <w:szCs w:val="18"/>
+        </w:rPr>
+      </w:pPr>
+      <w:r>
+        <w:rPr>
+          <w:rStyle w:val="eop"/>
+          <w:rFonts w:ascii="Calibri" w:hAnsi="Calibri" w:cs="Calibri"/>
+        </w:rPr>
+        <w:t> </w:t>
+      </w:r>
+    </w:p>
+    <w:p>
+      <w:pPr>
+        <w:pStyle w:val="paragraph"/>
+        <w:spacing w:before="0" w:beforeAutospacing="0" w:after="0" w:afterAutospacing="0"/>
+        <w:textAlignment w:val="baseline"/>
+        <w:rPr>
+          <w:rFonts w:ascii="Segoe UI" w:hAnsi="Segoe UI" w:cs="Segoe UI"/>
+          <w:sz w:val="18"/>
+          <w:szCs w:val="18"/>
+        </w:rPr>
+      </w:pPr>
+      <w:r>
+        <w:rPr>
+          <w:rStyle w:val="eop"/>
+          <w:rFonts w:ascii="Calibri" w:hAnsi="Calibri" w:cs="Calibri"/>
+        </w:rPr>
+        <w:t> </w:t>
+      </w:r>
+    </w:p>
+    <w:p>
+      <w:pPr>
+        <w:pStyle w:val="paragraph"/>
+        <w:spacing w:before="0" w:beforeAutospacing="0" w:after="0" w:afterAutospacing="0"/>
+        <w:textAlignment w:val="baseline"/>
+        <w:rPr>
+          <w:rFonts w:ascii="Segoe UI" w:hAnsi="Segoe UI" w:cs="Segoe UI"/>
+          <w:sz w:val="18"/>
+          <w:szCs w:val="18"/>
+        </w:rPr>
+      </w:pPr>
+      <w:r>
+        <w:rPr>
+          <w:rStyle w:val="eop"/>
+          <w:rFonts w:ascii="Calibri" w:hAnsi="Calibri" w:cs="Calibri"/>
+        </w:rPr>
+        <w:t> </w:t>
+      </w:r>
+    </w:p>
+    <w:p>
+      <w:pPr>
+        <w:pStyle w:val="paragraph"/>
+        <w:spacing w:before="0" w:beforeAutospacing="0" w:after="0" w:afterAutospacing="0"/>
+        <w:textAlignment w:val="baseline"/>
+        <w:rPr>
+          <w:rFonts w:ascii="Segoe UI" w:hAnsi="Segoe UI" w:cs="Segoe UI"/>
+          <w:sz w:val="18"/>
+          <w:szCs w:val="18"/>
+        </w:rPr>
+      </w:pPr>
+      <w:r>
+        <w:rPr>
+          <w:rStyle w:val="eop"/>
+          <w:rFonts w:ascii="Calibri" w:hAnsi="Calibri" w:cs="Calibri"/>
+        </w:rPr>
+        <w:t> </w:t>
+      </w:r>
+    </w:p>
+    <w:p>
+      <w:pPr>
+        <w:pStyle w:val="paragraph"/>
+        <w:numPr>
+          <w:ilvl w:val="0"/>
+          <w:numId w:val="38"/>
+        </w:numPr>
+        <w:spacing w:before="0" w:beforeAutospacing="0" w:after="0" w:afterAutospacing="0"/>
+        <w:textAlignment w:val="baseline"/>
+        <w:rPr>
+          <w:rStyle w:val="eop"/>
+          <w:rFonts w:ascii="Calibri" w:hAnsi="Calibri" w:cs="Calibri"/>
+        </w:rPr>
+      </w:pPr>
+      <w:r>
+        <w:rPr>
+          <w:rStyle w:val="normaltextrun"/>
+          <w:rFonts w:ascii="Calibri" w:hAnsi="Calibri" w:cs="Calibri"/>
+          <w:lang w:val="en-US"/>
+        </w:rPr>
+        <w:t>System architecture</w:t>
+      </w:r>
+      <w:r>
+        <w:rPr>
+          <w:rStyle w:val="eop"/>
+          <w:rFonts w:ascii="Calibri" w:hAnsi="Calibri" w:cs="Calibri"/>
+        </w:rPr>
+        <w:t> </w:t>
+      </w:r>
+    </w:p>
+    <w:p>
+      <w:pPr>
+        <w:pStyle w:val="paragraph"/>
+        <w:spacing w:before="0" w:beforeAutospacing="0" w:after="0" w:afterAutospacing="0"/>
+        <w:ind w:left="1080"/>
+        <w:textAlignment w:val="baseline"/>
+        <w:rPr>
+          <w:rFonts w:ascii="Calibri" w:hAnsi="Calibri" w:cs="Calibri"/>
+        </w:rPr>
+      </w:pPr>
+    </w:p>
+    <w:p>
+      <w:pPr>
+        <w:pStyle w:val="paragraph"/>
+        <w:spacing w:before="0" w:beforeAutospacing="0" w:after="0" w:afterAutospacing="0"/>
+        <w:textAlignment w:val="baseline"/>
+        <w:rPr>
+          <w:rFonts w:ascii="Segoe UI" w:hAnsi="Segoe UI" w:cs="Segoe UI"/>
+          <w:sz w:val="18"/>
+          <w:szCs w:val="18"/>
+        </w:rPr>
+      </w:pPr>
+      <w:r>
+        <w:rPr>
+          <w:rFonts w:asciiTheme="minorHAnsi" w:eastAsiaTheme="minorEastAsia" w:hAnsiTheme="minorHAnsi"/>
+          <w:i/>
+          <w:noProof/>
+          <w:lang w:eastAsia="en-US" w:bidi="en-US"/>
+        </w:rPr>
+        <w:drawing>
+          <wp:inline distT="0" distB="0" distL="0" distR="0" wp14:anchorId="21349550" wp14:editId="16F0A3D0">
+            <wp:extent cx="4762500" cy="1954530"/>
+            <wp:effectExtent l="0" t="0" r="0" b="7620"/>
+            <wp:docPr id="2" name="Picture 2" descr="Diagram&#10;&#10;Description automatically generated"/>
+            <wp:cNvGraphicFramePr>
+              <a:graphicFrameLocks xmlns:a="http://schemas.openxmlformats.org/drawingml/2006/main" noChangeAspect="1"/>
+            </wp:cNvGraphicFramePr>
+            <a:graphic xmlns:a="http://schemas.openxmlformats.org/drawingml/2006/main">
+              <a:graphicData uri="http://schemas.openxmlformats.org/drawingml/2006/picture">
+                <pic:pic xmlns:pic="http://schemas.openxmlformats.org/drawingml/2006/picture">
+                  <pic:nvPicPr>
+                    <pic:cNvPr id="2" name="Picture 2" descr="Diagram&#10;&#10;Description automatically generated"/>
+                    <pic:cNvPicPr>
+                      <a:picLocks noChangeAspect="1" noChangeArrowheads="1"/>
+                    </pic:cNvPicPr>
+                  </pic:nvPicPr>
+                  <pic:blipFill>
+                    <a:blip r:embed="rId11">
+                      <a:extLst>
+                        <a:ext uri="{28A0092B-C50C-407E-A947-70E740481C1C}">
+                          <a14:useLocalDpi xmlns:a14="http://schemas.microsoft.com/office/drawing/2010/main" val="0"/>
+                        </a:ext>
+                      </a:extLst>
+                    </a:blip>
+                    <a:srcRect/>
+                    <a:stretch>
+                      <a:fillRect/>
+                    </a:stretch>
+                  </pic:blipFill>
+                  <pic:spPr bwMode="auto">
+                    <a:xfrm>
+                      <a:off x="0" y="0"/>
+                      <a:ext cx="4762500" cy="1954530"/>
+                    </a:xfrm>
+                    <a:prstGeom prst="rect">
+                      <a:avLst/>
+                    </a:prstGeom>
+                    <a:noFill/>
+                    <a:ln>
+                      <a:noFill/>
+                    </a:ln>
+                  </pic:spPr>
+                </pic:pic>
+              </a:graphicData>
+            </a:graphic>
+          </wp:inline>
+        </w:drawing>
+      </w:r>
+      <w:r>
+        <w:rPr>
+          <w:rStyle w:val="eop"/>
+          <w:rFonts w:ascii="Calibri" w:hAnsi="Calibri" w:cs="Calibri"/>
+        </w:rPr>
+        <w:t> </w:t>
+      </w:r>
+    </w:p>
+    <w:p>
+      <w:pPr>
+        <w:pStyle w:val="paragraph"/>
+        <w:spacing w:before="0" w:beforeAutospacing="0" w:after="0" w:afterAutospacing="0"/>
+        <w:textAlignment w:val="baseline"/>
+        <w:rPr>
+          <w:rFonts w:ascii="Segoe UI" w:hAnsi="Segoe UI" w:cs="Segoe UI"/>
+          <w:sz w:val="18"/>
+          <w:szCs w:val="18"/>
+        </w:rPr>
+      </w:pPr>
+      <w:r>
+        <w:rPr>
+          <w:rStyle w:val="eop"/>
+          <w:rFonts w:ascii="Calibri" w:hAnsi="Calibri" w:cs="Calibri"/>
+        </w:rPr>
+        <w:t> </w:t>
+      </w:r>
+    </w:p>
+    <w:p>
+      <w:pPr>
+        <w:pStyle w:val="paragraph"/>
+        <w:spacing w:before="0" w:beforeAutospacing="0" w:after="0" w:afterAutospacing="0"/>
+        <w:textAlignment w:val="baseline"/>
+        <w:rPr>
+          <w:rFonts w:ascii="Segoe UI" w:hAnsi="Segoe UI" w:cs="Segoe UI"/>
+          <w:sz w:val="18"/>
+          <w:szCs w:val="18"/>
+        </w:rPr>
+      </w:pPr>
+      <w:r>
+        <w:rPr>
+          <w:rStyle w:val="normaltextrun"/>
+          <w:rFonts w:ascii="Calibri" w:hAnsi="Calibri" w:cs="Calibri"/>
+          <w:lang w:val="en-US"/>
+        </w:rPr>
+        <w:t>Figure above describes the system architecture of calculator showing how the interface are connected to our calculator. </w:t>
+      </w:r>
+      <w:r>
+        <w:rPr>
+          <w:rStyle w:val="eop"/>
+          <w:rFonts w:ascii="Calibri" w:hAnsi="Calibri" w:cs="Calibri"/>
+        </w:rPr>
+        <w:t> </w:t>
+      </w:r>
+    </w:p>
+    <w:p>
+      <w:pPr>
+        <w:pStyle w:val="paragraph"/>
+        <w:spacing w:before="0" w:beforeAutospacing="0" w:after="0" w:afterAutospacing="0"/>
+        <w:textAlignment w:val="baseline"/>
+        <w:rPr>
+          <w:rFonts w:ascii="Segoe UI" w:hAnsi="Segoe UI" w:cs="Segoe UI"/>
+          <w:sz w:val="18"/>
+          <w:szCs w:val="18"/>
+        </w:rPr>
+      </w:pPr>
+      <w:r>
+        <w:rPr>
+          <w:rStyle w:val="eop"/>
+          <w:rFonts w:ascii="Calibri" w:hAnsi="Calibri" w:cs="Calibri"/>
+        </w:rPr>
+        <w:t> </w:t>
+      </w:r>
+    </w:p>
+    <w:p>
+      <w:pPr>
+        <w:pStyle w:val="paragraph"/>
+        <w:spacing w:before="0" w:beforeAutospacing="0" w:after="0" w:afterAutospacing="0"/>
+        <w:textAlignment w:val="baseline"/>
+        <w:rPr>
+          <w:rFonts w:ascii="Segoe UI" w:hAnsi="Segoe UI" w:cs="Segoe UI"/>
+          <w:sz w:val="18"/>
+          <w:szCs w:val="18"/>
+        </w:rPr>
+      </w:pPr>
+      <w:r>
+        <w:rPr>
+          <w:rStyle w:val="eop"/>
+          <w:rFonts w:ascii="Calibri" w:hAnsi="Calibri" w:cs="Calibri"/>
+        </w:rPr>
+        <w:t> </w:t>
+      </w:r>
+    </w:p>
+    <w:p>
+      <w:pPr>
+        <w:pStyle w:val="paragraph"/>
+        <w:spacing w:before="0" w:beforeAutospacing="0" w:after="0" w:afterAutospacing="0"/>
+        <w:textAlignment w:val="baseline"/>
+        <w:rPr>
+          <w:rStyle w:val="eop"/>
+          <w:rFonts w:ascii="Calibri" w:hAnsi="Calibri" w:cs="Calibri"/>
+        </w:rPr>
+      </w:pPr>
+      <w:r>
+        <w:rPr>
+          <w:rStyle w:val="eop"/>
+          <w:rFonts w:ascii="Calibri" w:hAnsi="Calibri" w:cs="Calibri"/>
+        </w:rPr>
+        <w:t> </w:t>
+      </w:r>
+    </w:p>
+    <w:p>
+      <w:pPr>
+        <w:pStyle w:val="paragraph"/>
+        <w:spacing w:before="0" w:beforeAutospacing="0" w:after="0" w:afterAutospacing="0"/>
+        <w:textAlignment w:val="baseline"/>
+        <w:rPr>
+          <w:rFonts w:ascii="Segoe UI" w:hAnsi="Segoe UI" w:cs="Segoe UI"/>
+          <w:sz w:val="18"/>
+          <w:szCs w:val="18"/>
+        </w:rPr>
+      </w:pPr>
+    </w:p>
+    <w:p>
+      <w:pPr>
+        <w:pStyle w:val="paragraph"/>
+        <w:spacing w:before="0" w:beforeAutospacing="0" w:after="0" w:afterAutospacing="0"/>
+        <w:textAlignment w:val="baseline"/>
+        <w:rPr>
+          <w:rFonts w:ascii="Segoe UI" w:hAnsi="Segoe UI" w:cs="Segoe UI"/>
+          <w:sz w:val="18"/>
+          <w:szCs w:val="18"/>
+        </w:rPr>
+      </w:pPr>
+      <w:r>
+        <w:rPr>
+          <w:rStyle w:val="eop"/>
+          <w:rFonts w:ascii="Calibri" w:hAnsi="Calibri" w:cs="Calibri"/>
+        </w:rPr>
+        <w:t> </w:t>
+      </w:r>
+    </w:p>
+    <w:p>
+      <w:pPr>
+        <w:pStyle w:val="paragraph"/>
+        <w:spacing w:before="0" w:beforeAutospacing="0" w:after="0" w:afterAutospacing="0"/>
+        <w:textAlignment w:val="baseline"/>
+        <w:rPr>
+          <w:rFonts w:ascii="Segoe UI" w:hAnsi="Segoe UI" w:cs="Segoe UI"/>
+          <w:sz w:val="18"/>
+          <w:szCs w:val="18"/>
+        </w:rPr>
+      </w:pPr>
+      <w:r>
+        <w:rPr>
+          <w:rStyle w:val="eop"/>
+          <w:rFonts w:ascii="Calibri" w:hAnsi="Calibri" w:cs="Calibri"/>
+        </w:rPr>
+        <w:t> </w:t>
+      </w:r>
+    </w:p>
+    <w:p>
+      <w:pPr>
+        <w:pStyle w:val="paragraph"/>
+        <w:numPr>
+          <w:ilvl w:val="0"/>
+          <w:numId w:val="38"/>
+        </w:numPr>
+        <w:spacing w:before="0" w:beforeAutospacing="0" w:after="0" w:afterAutospacing="0"/>
+        <w:textAlignment w:val="baseline"/>
+        <w:rPr>
+          <w:rFonts w:ascii="Calibri" w:hAnsi="Calibri" w:cs="Calibri"/>
+        </w:rPr>
+      </w:pPr>
+      <w:r>
+        <w:rPr>
+          <w:rStyle w:val="normaltextrun"/>
+          <w:rFonts w:ascii="Calibri" w:hAnsi="Calibri" w:cs="Calibri"/>
+          <w:lang w:val="en-US"/>
+        </w:rPr>
+        <w:lastRenderedPageBreak/>
+        <w:t>State Machine Diagram</w:t>
+      </w:r>
+      <w:r>
+        <w:rPr>
+          <w:rStyle w:val="eop"/>
+          <w:rFonts w:ascii="Calibri" w:hAnsi="Calibri" w:cs="Calibri"/>
+        </w:rPr>
+        <w:t> </w:t>
+      </w:r>
+    </w:p>
+    <w:p>
+      <w:pPr>
+        <w:pStyle w:val="paragraph"/>
+        <w:spacing w:before="0" w:beforeAutospacing="0" w:after="0" w:afterAutospacing="0"/>
+        <w:textAlignment w:val="baseline"/>
+        <w:rPr>
+          <w:rFonts w:ascii="Segoe UI" w:hAnsi="Segoe UI" w:cs="Segoe UI"/>
+          <w:sz w:val="18"/>
+          <w:szCs w:val="18"/>
+        </w:rPr>
+      </w:pPr>
+      <w:r>
+        <w:rPr>
+          <w:rStyle w:val="eop"/>
+          <w:rFonts w:ascii="Calibri" w:hAnsi="Calibri" w:cs="Calibri"/>
+        </w:rPr>
+        <w:t> </w:t>
+      </w:r>
+    </w:p>
+    <w:p>
+      <w:pPr>
+        <w:pStyle w:val="paragraph"/>
+        <w:spacing w:before="0" w:beforeAutospacing="0" w:after="0" w:afterAutospacing="0"/>
+        <w:textAlignment w:val="baseline"/>
+        <w:rPr>
+          <w:rFonts w:ascii="Segoe UI" w:hAnsi="Segoe UI" w:cs="Segoe UI"/>
+          <w:sz w:val="18"/>
+          <w:szCs w:val="18"/>
+        </w:rPr>
+      </w:pPr>
+      <w:r>
+        <w:rPr>
+          <w:rStyle w:val="eop"/>
+          <w:rFonts w:ascii="Calibri" w:hAnsi="Calibri" w:cs="Calibri"/>
+        </w:rPr>
+        <w:t> </w:t>
+      </w:r>
+    </w:p>
+    <w:p>
+      <w:pPr>
+        <w:pStyle w:val="paragraph"/>
+        <w:spacing w:before="0" w:beforeAutospacing="0" w:after="0" w:afterAutospacing="0"/>
+        <w:textAlignment w:val="baseline"/>
+        <w:rPr>
+          <w:rFonts w:ascii="Segoe UI" w:hAnsi="Segoe UI" w:cs="Segoe UI"/>
+          <w:sz w:val="18"/>
+          <w:szCs w:val="18"/>
+        </w:rPr>
+      </w:pPr>
+      <w:r>
+        <w:rPr>
+          <w:rFonts w:asciiTheme="minorHAnsi" w:eastAsiaTheme="minorEastAsia" w:hAnsiTheme="minorHAnsi"/>
+          <w:i/>
+          <w:noProof/>
+          <w:lang w:eastAsia="en-US" w:bidi="en-US"/>
+        </w:rPr>
+        <w:drawing>
+          <wp:inline distT="0" distB="0" distL="0" distR="0" wp14:anchorId="7950D2BC" wp14:editId="532BA247">
+            <wp:extent cx="5760720" cy="2564130"/>
+            <wp:effectExtent l="0" t="0" r="0" b="7620"/>
+            <wp:docPr id="1" name="Picture 1" descr="Diagram&#10;&#10;Description automatically generated"/>
+            <wp:cNvGraphicFramePr>
+              <a:graphicFrameLocks xmlns:a="http://schemas.openxmlformats.org/drawingml/2006/main" noChangeAspect="1"/>
+            </wp:cNvGraphicFramePr>
+            <a:graphic xmlns:a="http://schemas.openxmlformats.org/drawingml/2006/main">
+              <a:graphicData uri="http://schemas.openxmlformats.org/drawingml/2006/picture">
+                <pic:pic xmlns:pic="http://schemas.openxmlformats.org/drawingml/2006/picture">
+                  <pic:nvPicPr>
+                    <pic:cNvPr id="1" name="Picture 1" descr="Diagram&#10;&#10;Description automatically generated"/>
+                    <pic:cNvPicPr>
+                      <a:picLocks noChangeAspect="1" noChangeArrowheads="1"/>
+                    </pic:cNvPicPr>
+                  </pic:nvPicPr>
+                  <pic:blipFill>
+                    <a:blip r:embed="rId12">
+                      <a:extLst>
+                        <a:ext uri="{28A0092B-C50C-407E-A947-70E740481C1C}">
+                          <a14:useLocalDpi xmlns:a14="http://schemas.microsoft.com/office/drawing/2010/main" val="0"/>
+                        </a:ext>
+                      </a:extLst>
+                    </a:blip>
+                    <a:srcRect/>
+                    <a:stretch>
+                      <a:fillRect/>
+                    </a:stretch>
+                  </pic:blipFill>
+                  <pic:spPr bwMode="auto">
+                    <a:xfrm>
+                      <a:off x="0" y="0"/>
+                      <a:ext cx="5760720" cy="2564130"/>
+                    </a:xfrm>
+                    <a:prstGeom prst="rect">
+                      <a:avLst/>
+                    </a:prstGeom>
+                    <a:noFill/>
+                    <a:ln>
+                      <a:noFill/>
+                    </a:ln>
+                  </pic:spPr>
+                </pic:pic>
+              </a:graphicData>
+            </a:graphic>
+          </wp:inline>
+        </w:drawing>
+      </w:r>
+      <w:r>
+        <w:rPr>
+          <w:rStyle w:val="eop"/>
+          <w:rFonts w:ascii="Calibri" w:hAnsi="Calibri" w:cs="Calibri"/>
+        </w:rPr>
+        <w:t> </w:t>
+      </w:r>
+    </w:p>
+    <w:p>
+      <w:pPr>
+        <w:pStyle w:val="paragraph"/>
+        <w:spacing w:before="0" w:beforeAutospacing="0" w:after="0" w:afterAutospacing="0"/>
+        <w:textAlignment w:val="baseline"/>
+        <w:rPr>
+          <w:rFonts w:ascii="Segoe UI" w:hAnsi="Segoe UI" w:cs="Segoe UI"/>
+          <w:sz w:val="18"/>
+          <w:szCs w:val="18"/>
+        </w:rPr>
+      </w:pPr>
+      <w:r>
+        <w:rPr>
+          <w:rStyle w:val="eop"/>
+          <w:rFonts w:ascii="Calibri" w:hAnsi="Calibri" w:cs="Calibri"/>
+        </w:rPr>
+        <w:t> </w:t>
+      </w:r>
+    </w:p>
+    <w:p>
+      <w:pPr>
+        <w:pStyle w:val="paragraph"/>
+        <w:spacing w:before="0" w:beforeAutospacing="0" w:after="0" w:afterAutospacing="0"/>
+        <w:textAlignment w:val="baseline"/>
+        <w:rPr>
+          <w:rFonts w:ascii="Segoe UI" w:hAnsi="Segoe UI" w:cs="Segoe UI"/>
+          <w:sz w:val="18"/>
+          <w:szCs w:val="18"/>
+        </w:rPr>
+      </w:pPr>
+      <w:r>
+        <w:rPr>
+          <w:rStyle w:val="eop"/>
+          <w:rFonts w:ascii="Calibri" w:hAnsi="Calibri" w:cs="Calibri"/>
+        </w:rPr>
+        <w:t> </w:t>
+      </w:r>
+    </w:p>
+    <w:p>
+      <w:pPr>
+        <w:pStyle w:val="paragraph"/>
+        <w:spacing w:before="0" w:beforeAutospacing="0" w:after="0" w:afterAutospacing="0"/>
+        <w:textAlignment w:val="baseline"/>
+        <w:rPr>
+          <w:rFonts w:ascii="Segoe UI" w:hAnsi="Segoe UI" w:cs="Segoe UI"/>
+          <w:sz w:val="18"/>
+          <w:szCs w:val="18"/>
+        </w:rPr>
+      </w:pPr>
+      <w:r>
+        <w:rPr>
+          <w:rStyle w:val="normaltextrun"/>
+          <w:rFonts w:ascii="Calibri" w:hAnsi="Calibri" w:cs="Calibri"/>
+          <w:lang w:val="en-US"/>
+        </w:rPr>
+        <w:t xml:space="preserve">Figure above shows how the behavior of the calculator system. There are 5 </w:t>
+      </w:r>
+      <w:proofErr w:type="gramStart"/>
+      <w:r>
+        <w:rPr>
+          <w:rStyle w:val="normaltextrun"/>
+          <w:rFonts w:ascii="Calibri" w:hAnsi="Calibri" w:cs="Calibri"/>
+          <w:lang w:val="en-US"/>
+        </w:rPr>
+        <w:t>states :</w:t>
+      </w:r>
+      <w:proofErr w:type="gramEnd"/>
+      <w:r>
+        <w:rPr>
+          <w:rStyle w:val="normaltextrun"/>
+          <w:rFonts w:ascii="Calibri" w:hAnsi="Calibri" w:cs="Calibri"/>
+          <w:lang w:val="en-US"/>
+        </w:rPr>
+        <w:t xml:space="preserve"> listen 1, store, listen 2, calculate and result.   </w:t>
+      </w:r>
+      <w:r>
+        <w:rPr>
+          <w:rStyle w:val="eop"/>
+          <w:rFonts w:ascii="Calibri" w:hAnsi="Calibri" w:cs="Calibri"/>
+        </w:rPr>
+        <w:t> </w:t>
+      </w:r>
+    </w:p>
+    <w:p>
+      <w:pPr>
+        <w:pStyle w:val="paragraph"/>
+        <w:spacing w:before="0" w:beforeAutospacing="0" w:after="0" w:afterAutospacing="0"/>
+        <w:textAlignment w:val="baseline"/>
+        <w:rPr>
+          <w:rFonts w:ascii="Segoe UI" w:hAnsi="Segoe UI" w:cs="Segoe UI"/>
+          <w:sz w:val="18"/>
+          <w:szCs w:val="18"/>
+        </w:rPr>
+      </w:pPr>
+      <w:r>
+        <w:rPr>
+          <w:rStyle w:val="eop"/>
+          <w:rFonts w:ascii="Calibri" w:hAnsi="Calibri" w:cs="Calibri"/>
+        </w:rPr>
+        <w:t> </w:t>
+      </w:r>
+    </w:p>
+    <w:p>
+      <w:pPr>
+        <w:pStyle w:val="paragraph"/>
+        <w:spacing w:before="0" w:beforeAutospacing="0" w:after="0" w:afterAutospacing="0"/>
+        <w:textAlignment w:val="baseline"/>
+        <w:rPr>
+          <w:rFonts w:ascii="Segoe UI" w:hAnsi="Segoe UI" w:cs="Segoe UI"/>
+          <w:sz w:val="18"/>
+          <w:szCs w:val="18"/>
+        </w:rPr>
+      </w:pPr>
+      <w:r>
+        <w:rPr>
+          <w:rStyle w:val="eop"/>
+          <w:rFonts w:ascii="Calibri" w:hAnsi="Calibri" w:cs="Calibri"/>
+        </w:rPr>
+        <w:t> </w:t>
+      </w:r>
+    </w:p>
+    <w:p>
+      <w:pPr>
+        <w:pStyle w:val="paragraph"/>
+        <w:spacing w:before="0" w:beforeAutospacing="0" w:after="0" w:afterAutospacing="0"/>
+        <w:textAlignment w:val="baseline"/>
+        <w:rPr>
+          <w:rFonts w:ascii="Segoe UI" w:hAnsi="Segoe UI" w:cs="Segoe UI"/>
+          <w:sz w:val="18"/>
+          <w:szCs w:val="18"/>
+        </w:rPr>
+      </w:pPr>
+      <w:r>
+        <w:rPr>
+          <w:rStyle w:val="eop"/>
+          <w:rFonts w:ascii="Calibri" w:hAnsi="Calibri" w:cs="Calibri"/>
+        </w:rPr>
+        <w:t> </w:t>
+      </w:r>
+    </w:p>
+    <w:p>
+      <w:pPr>
+        <w:rPr>
+          <w:i/>
+          <w:lang w:val="en-GB"/>
+        </w:rPr>
+      </w:pPr>
     </w:p>
     <w:p/>
     <w:p>
@@ -574,6 +2487,7 @@
         <w:rPr>
           <w:i/>
         </w:rPr>
+        <w:lastRenderedPageBreak/>
         <w:t>Provide the results for your FPGA Implementation</w:t>
       </w:r>
       <w:r>
@@ -604,7 +2518,6 @@
         <w:pStyle w:val="Heading1"/>
       </w:pPr>
       <w:r>
-        <w:lastRenderedPageBreak/>
         <w:t>PCB Design</w:t>
       </w:r>
     </w:p>
@@ -745,8 +2658,8 @@
       </w:r>
     </w:p>
     <w:sectPr>
-      <w:headerReference w:type="default" r:id="rId8"/>
-      <w:footerReference w:type="default" r:id="rId9"/>
+      <w:headerReference w:type="default" r:id="rId13"/>
+      <w:footerReference w:type="default" r:id="rId14"/>
       <w:pgSz w:w="11906" w:h="16838"/>
       <w:pgMar w:top="1417" w:right="1417" w:bottom="1134" w:left="1417" w:header="708" w:footer="708" w:gutter="0"/>
       <w:cols w:space="708"/>
@@ -883,6 +2796,111 @@
 <file path=word/numbering.xml><?xml version="1.0" encoding="utf-8"?>
 <w:numbering xmlns:wpc="http://schemas.microsoft.com/office/word/2010/wordprocessingCanvas" xmlns:cx="http://schemas.microsoft.com/office/drawing/2014/chartex" xmlns:cx1="http://schemas.microsoft.com/office/drawing/2015/9/8/chartex" xmlns:cx2="http://schemas.microsoft.com/office/drawing/2015/10/21/chartex" xmlns:cx3="http://schemas.microsoft.com/office/drawing/2016/5/9/chartex" xmlns:cx4="http://schemas.microsoft.com/office/drawing/2016/5/10/chartex" xmlns:cx5="http://schemas.microsoft.com/office/drawing/2016/5/11/chartex" xmlns:cx6="http://schemas.microsoft.com/office/drawing/2016/5/12/chartex" xmlns:cx7="http://schemas.microsoft.com/office/drawing/2016/5/13/chartex" xmlns:cx8="http://schemas.microsoft.com/office/drawing/2016/5/14/chartex" xmlns:mc="http://schemas.openxmlformats.org/markup-compatibility/2006" xmlns:aink="http://schemas.microsoft.com/office/drawing/2016/ink" xmlns:am3d="http://schemas.microsoft.com/office/drawing/2017/model3d" xmlns:o="urn:schemas-microsoft-com:office:office" xmlns:oel="http://schemas.microsoft.com/office/2019/extlst" xmlns:r="http://schemas.openxmlformats.org/officeDocument/2006/relationships" xmlns:m="http://schemas.openxmlformats.org/officeDocument/2006/math" xmlns:v="urn:schemas-microsoft-com:vml" xmlns:wp14="http://schemas.microsoft.com/office/word/2010/wordprocessingDrawing" xmlns:wp="http://schemas.openxmlformats.org/drawingml/2006/wordprocessingDrawing" xmlns:w10="urn:schemas-microsoft-com:office:word" xmlns:w="http://schemas.openxmlformats.org/wordprocessingml/2006/main" xmlns:w14="http://schemas.microsoft.com/office/word/2010/wordml" xmlns:w15="http://schemas.microsoft.com/office/word/2012/wordml" xmlns:w16cex="http://schemas.microsoft.com/office/word/2018/wordml/cex" xmlns:w16cid="http://schemas.microsoft.com/office/word/2016/wordml/cid" xmlns:w16="http://schemas.microsoft.com/office/word/2018/wordml" xmlns:w16sdtdh="http://schemas.microsoft.com/office/word/2020/wordml/sdtdatahash" xmlns:w16se="http://schemas.microsoft.com/office/word/2015/wordml/symex" xmlns:wpg="http://schemas.microsoft.com/office/word/2010/wordprocessingGroup" xmlns:wpi="http://schemas.microsoft.com/office/word/2010/wordprocessingInk" xmlns:wne="http://schemas.microsoft.com/office/word/2006/wordml" xmlns:wps="http://schemas.microsoft.com/office/word/2010/wordprocessingShape" mc:Ignorable="w14 w15 w16se w16cid w16 w16cex w16sdtdh wp14">
   <w:abstractNum w:abstractNumId="0" w15:restartNumberingAfterBreak="0">
+    <w:nsid w:val="026D4F62"/>
+    <w:multiLevelType w:val="multilevel"/>
+    <w:tmpl w:val="42EA7A08"/>
+    <w:lvl w:ilvl="0">
+      <w:start w:val="1"/>
+      <w:numFmt w:val="decimal"/>
+      <w:lvlText w:val="%1."/>
+      <w:lvlJc w:val="left"/>
+      <w:pPr>
+        <w:tabs>
+          <w:tab w:val="num" w:pos="720"/>
+        </w:tabs>
+        <w:ind w:left="720" w:hanging="360"/>
+      </w:pPr>
+    </w:lvl>
+    <w:lvl w:ilvl="1" w:tentative="1">
+      <w:numFmt w:val="decimal"/>
+      <w:lvlText w:val="%2."/>
+      <w:lvlJc w:val="left"/>
+      <w:pPr>
+        <w:tabs>
+          <w:tab w:val="num" w:pos="1440"/>
+        </w:tabs>
+        <w:ind w:left="1440" w:hanging="360"/>
+      </w:pPr>
+    </w:lvl>
+    <w:lvl w:ilvl="2" w:tentative="1">
+      <w:numFmt w:val="decimal"/>
+      <w:lvlText w:val="%3."/>
+      <w:lvlJc w:val="left"/>
+      <w:pPr>
+        <w:tabs>
+          <w:tab w:val="num" w:pos="2160"/>
+        </w:tabs>
+        <w:ind w:left="2160" w:hanging="360"/>
+      </w:pPr>
+    </w:lvl>
+    <w:lvl w:ilvl="3" w:tentative="1">
+      <w:numFmt w:val="decimal"/>
+      <w:lvlText w:val="%4."/>
+      <w:lvlJc w:val="left"/>
+      <w:pPr>
+        <w:tabs>
+          <w:tab w:val="num" w:pos="2880"/>
+        </w:tabs>
+        <w:ind w:left="2880" w:hanging="360"/>
+      </w:pPr>
+    </w:lvl>
+    <w:lvl w:ilvl="4" w:tentative="1">
+      <w:numFmt w:val="decimal"/>
+      <w:lvlText w:val="%5."/>
+      <w:lvlJc w:val="left"/>
+      <w:pPr>
+        <w:tabs>
+          <w:tab w:val="num" w:pos="3600"/>
+        </w:tabs>
+        <w:ind w:left="3600" w:hanging="360"/>
+      </w:pPr>
+    </w:lvl>
+    <w:lvl w:ilvl="5" w:tentative="1">
+      <w:numFmt w:val="decimal"/>
+      <w:lvlText w:val="%6."/>
+      <w:lvlJc w:val="left"/>
+      <w:pPr>
+        <w:tabs>
+          <w:tab w:val="num" w:pos="4320"/>
+        </w:tabs>
+        <w:ind w:left="4320" w:hanging="360"/>
+      </w:pPr>
+    </w:lvl>
+    <w:lvl w:ilvl="6" w:tentative="1">
+      <w:numFmt w:val="decimal"/>
+      <w:lvlText w:val="%7."/>
+      <w:lvlJc w:val="left"/>
+      <w:pPr>
+        <w:tabs>
+          <w:tab w:val="num" w:pos="5040"/>
+        </w:tabs>
+        <w:ind w:left="5040" w:hanging="360"/>
+      </w:pPr>
+    </w:lvl>
+    <w:lvl w:ilvl="7" w:tentative="1">
+      <w:numFmt w:val="decimal"/>
+      <w:lvlText w:val="%8."/>
+      <w:lvlJc w:val="left"/>
+      <w:pPr>
+        <w:tabs>
+          <w:tab w:val="num" w:pos="5760"/>
+        </w:tabs>
+        <w:ind w:left="5760" w:hanging="360"/>
+      </w:pPr>
+    </w:lvl>
+    <w:lvl w:ilvl="8" w:tentative="1">
+      <w:numFmt w:val="decimal"/>
+      <w:lvlText w:val="%9."/>
+      <w:lvlJc w:val="left"/>
+      <w:pPr>
+        <w:tabs>
+          <w:tab w:val="num" w:pos="6480"/>
+        </w:tabs>
+        <w:ind w:left="6480" w:hanging="360"/>
+      </w:pPr>
+    </w:lvl>
+  </w:abstractNum>
+  <w:abstractNum w:abstractNumId="1" w15:restartNumberingAfterBreak="0">
     <w:nsid w:val="02C43D09"/>
     <w:multiLevelType w:val="hybridMultilevel"/>
     <w:tmpl w:val="F506924C"/>
@@ -995,7 +3013,7 @@
       </w:rPr>
     </w:lvl>
   </w:abstractNum>
-  <w:abstractNum w:abstractNumId="1" w15:restartNumberingAfterBreak="0">
+  <w:abstractNum w:abstractNumId="2" w15:restartNumberingAfterBreak="0">
     <w:nsid w:val="03B8659A"/>
     <w:multiLevelType w:val="hybridMultilevel"/>
     <w:tmpl w:val="0B6C79FC"/>
@@ -1108,7 +3126,7 @@
       </w:rPr>
     </w:lvl>
   </w:abstractNum>
-  <w:abstractNum w:abstractNumId="2" w15:restartNumberingAfterBreak="0">
+  <w:abstractNum w:abstractNumId="3" w15:restartNumberingAfterBreak="0">
     <w:nsid w:val="03FE4B56"/>
     <w:multiLevelType w:val="hybridMultilevel"/>
     <w:tmpl w:val="79100092"/>
@@ -1206,7 +3224,7 @@
       </w:pPr>
     </w:lvl>
   </w:abstractNum>
-  <w:abstractNum w:abstractNumId="3" w15:restartNumberingAfterBreak="0">
+  <w:abstractNum w:abstractNumId="4" w15:restartNumberingAfterBreak="0">
     <w:nsid w:val="080018C3"/>
     <w:multiLevelType w:val="hybridMultilevel"/>
     <w:tmpl w:val="30B4C390"/>
@@ -1346,7 +3364,112 @@
       </w:rPr>
     </w:lvl>
   </w:abstractNum>
-  <w:abstractNum w:abstractNumId="4" w15:restartNumberingAfterBreak="0">
+  <w:abstractNum w:abstractNumId="5" w15:restartNumberingAfterBreak="0">
+    <w:nsid w:val="0A336BFE"/>
+    <w:multiLevelType w:val="multilevel"/>
+    <w:tmpl w:val="97D09F24"/>
+    <w:lvl w:ilvl="0">
+      <w:start w:val="1"/>
+      <w:numFmt w:val="decimal"/>
+      <w:lvlText w:val="%1."/>
+      <w:lvlJc w:val="left"/>
+      <w:pPr>
+        <w:tabs>
+          <w:tab w:val="num" w:pos="720"/>
+        </w:tabs>
+        <w:ind w:left="720" w:hanging="360"/>
+      </w:pPr>
+    </w:lvl>
+    <w:lvl w:ilvl="1" w:tentative="1">
+      <w:numFmt w:val="decimal"/>
+      <w:lvlText w:val="%2."/>
+      <w:lvlJc w:val="left"/>
+      <w:pPr>
+        <w:tabs>
+          <w:tab w:val="num" w:pos="1440"/>
+        </w:tabs>
+        <w:ind w:left="1440" w:hanging="360"/>
+      </w:pPr>
+    </w:lvl>
+    <w:lvl w:ilvl="2" w:tentative="1">
+      <w:numFmt w:val="decimal"/>
+      <w:lvlText w:val="%3."/>
+      <w:lvlJc w:val="left"/>
+      <w:pPr>
+        <w:tabs>
+          <w:tab w:val="num" w:pos="2160"/>
+        </w:tabs>
+        <w:ind w:left="2160" w:hanging="360"/>
+      </w:pPr>
+    </w:lvl>
+    <w:lvl w:ilvl="3" w:tentative="1">
+      <w:numFmt w:val="decimal"/>
+      <w:lvlText w:val="%4."/>
+      <w:lvlJc w:val="left"/>
+      <w:pPr>
+        <w:tabs>
+          <w:tab w:val="num" w:pos="2880"/>
+        </w:tabs>
+        <w:ind w:left="2880" w:hanging="360"/>
+      </w:pPr>
+    </w:lvl>
+    <w:lvl w:ilvl="4" w:tentative="1">
+      <w:numFmt w:val="decimal"/>
+      <w:lvlText w:val="%5."/>
+      <w:lvlJc w:val="left"/>
+      <w:pPr>
+        <w:tabs>
+          <w:tab w:val="num" w:pos="3600"/>
+        </w:tabs>
+        <w:ind w:left="3600" w:hanging="360"/>
+      </w:pPr>
+    </w:lvl>
+    <w:lvl w:ilvl="5" w:tentative="1">
+      <w:numFmt w:val="decimal"/>
+      <w:lvlText w:val="%6."/>
+      <w:lvlJc w:val="left"/>
+      <w:pPr>
+        <w:tabs>
+          <w:tab w:val="num" w:pos="4320"/>
+        </w:tabs>
+        <w:ind w:left="4320" w:hanging="360"/>
+      </w:pPr>
+    </w:lvl>
+    <w:lvl w:ilvl="6" w:tentative="1">
+      <w:numFmt w:val="decimal"/>
+      <w:lvlText w:val="%7."/>
+      <w:lvlJc w:val="left"/>
+      <w:pPr>
+        <w:tabs>
+          <w:tab w:val="num" w:pos="5040"/>
+        </w:tabs>
+        <w:ind w:left="5040" w:hanging="360"/>
+      </w:pPr>
+    </w:lvl>
+    <w:lvl w:ilvl="7" w:tentative="1">
+      <w:numFmt w:val="decimal"/>
+      <w:lvlText w:val="%8."/>
+      <w:lvlJc w:val="left"/>
+      <w:pPr>
+        <w:tabs>
+          <w:tab w:val="num" w:pos="5760"/>
+        </w:tabs>
+        <w:ind w:left="5760" w:hanging="360"/>
+      </w:pPr>
+    </w:lvl>
+    <w:lvl w:ilvl="8" w:tentative="1">
+      <w:numFmt w:val="decimal"/>
+      <w:lvlText w:val="%9."/>
+      <w:lvlJc w:val="left"/>
+      <w:pPr>
+        <w:tabs>
+          <w:tab w:val="num" w:pos="6480"/>
+        </w:tabs>
+        <w:ind w:left="6480" w:hanging="360"/>
+      </w:pPr>
+    </w:lvl>
+  </w:abstractNum>
+  <w:abstractNum w:abstractNumId="6" w15:restartNumberingAfterBreak="0">
     <w:nsid w:val="0CB11087"/>
     <w:multiLevelType w:val="hybridMultilevel"/>
     <w:tmpl w:val="64EC062C"/>
@@ -1459,7 +3582,7 @@
       </w:rPr>
     </w:lvl>
   </w:abstractNum>
-  <w:abstractNum w:abstractNumId="5" w15:restartNumberingAfterBreak="0">
+  <w:abstractNum w:abstractNumId="7" w15:restartNumberingAfterBreak="0">
     <w:nsid w:val="120A3BCF"/>
     <w:multiLevelType w:val="hybridMultilevel"/>
     <w:tmpl w:val="5A3E75E0"/>
@@ -1572,7 +3695,7 @@
       </w:rPr>
     </w:lvl>
   </w:abstractNum>
-  <w:abstractNum w:abstractNumId="6" w15:restartNumberingAfterBreak="0">
+  <w:abstractNum w:abstractNumId="8" w15:restartNumberingAfterBreak="0">
     <w:nsid w:val="16C11EB7"/>
     <w:multiLevelType w:val="hybridMultilevel"/>
     <w:tmpl w:val="AA8AEA30"/>
@@ -1661,7 +3784,198 @@
       </w:pPr>
     </w:lvl>
   </w:abstractNum>
-  <w:abstractNum w:abstractNumId="7" w15:restartNumberingAfterBreak="0">
+  <w:abstractNum w:abstractNumId="9" w15:restartNumberingAfterBreak="0">
+    <w:nsid w:val="212B1EB1"/>
+    <w:multiLevelType w:val="hybridMultilevel"/>
+    <w:tmpl w:val="21E808A6"/>
+    <w:lvl w:ilvl="0" w:tplc="0809000F">
+      <w:start w:val="1"/>
+      <w:numFmt w:val="decimal"/>
+      <w:lvlText w:val="%1."/>
+      <w:lvlJc w:val="left"/>
+      <w:pPr>
+        <w:ind w:left="1080" w:hanging="360"/>
+      </w:pPr>
+    </w:lvl>
+    <w:lvl w:ilvl="1" w:tplc="08090019" w:tentative="1">
+      <w:start w:val="1"/>
+      <w:numFmt w:val="lowerLetter"/>
+      <w:lvlText w:val="%2."/>
+      <w:lvlJc w:val="left"/>
+      <w:pPr>
+        <w:ind w:left="1800" w:hanging="360"/>
+      </w:pPr>
+    </w:lvl>
+    <w:lvl w:ilvl="2" w:tplc="0809001B" w:tentative="1">
+      <w:start w:val="1"/>
+      <w:numFmt w:val="lowerRoman"/>
+      <w:lvlText w:val="%3."/>
+      <w:lvlJc w:val="right"/>
+      <w:pPr>
+        <w:ind w:left="2520" w:hanging="180"/>
+      </w:pPr>
+    </w:lvl>
+    <w:lvl w:ilvl="3" w:tplc="0809000F" w:tentative="1">
+      <w:start w:val="1"/>
+      <w:numFmt w:val="decimal"/>
+      <w:lvlText w:val="%4."/>
+      <w:lvlJc w:val="left"/>
+      <w:pPr>
+        <w:ind w:left="3240" w:hanging="360"/>
+      </w:pPr>
+    </w:lvl>
+    <w:lvl w:ilvl="4" w:tplc="08090019" w:tentative="1">
+      <w:start w:val="1"/>
+      <w:numFmt w:val="lowerLetter"/>
+      <w:lvlText w:val="%5."/>
+      <w:lvlJc w:val="left"/>
+      <w:pPr>
+        <w:ind w:left="3960" w:hanging="360"/>
+      </w:pPr>
+    </w:lvl>
+    <w:lvl w:ilvl="5" w:tplc="0809001B" w:tentative="1">
+      <w:start w:val="1"/>
+      <w:numFmt w:val="lowerRoman"/>
+      <w:lvlText w:val="%6."/>
+      <w:lvlJc w:val="right"/>
+      <w:pPr>
+        <w:ind w:left="4680" w:hanging="180"/>
+      </w:pPr>
+    </w:lvl>
+    <w:lvl w:ilvl="6" w:tplc="0809000F" w:tentative="1">
+      <w:start w:val="1"/>
+      <w:numFmt w:val="decimal"/>
+      <w:lvlText w:val="%7."/>
+      <w:lvlJc w:val="left"/>
+      <w:pPr>
+        <w:ind w:left="5400" w:hanging="360"/>
+      </w:pPr>
+    </w:lvl>
+    <w:lvl w:ilvl="7" w:tplc="08090019" w:tentative="1">
+      <w:start w:val="1"/>
+      <w:numFmt w:val="lowerLetter"/>
+      <w:lvlText w:val="%8."/>
+      <w:lvlJc w:val="left"/>
+      <w:pPr>
+        <w:ind w:left="6120" w:hanging="360"/>
+      </w:pPr>
+    </w:lvl>
+    <w:lvl w:ilvl="8" w:tplc="0809001B" w:tentative="1">
+      <w:start w:val="1"/>
+      <w:numFmt w:val="lowerRoman"/>
+      <w:lvlText w:val="%9."/>
+      <w:lvlJc w:val="right"/>
+      <w:pPr>
+        <w:ind w:left="6840" w:hanging="180"/>
+      </w:pPr>
+    </w:lvl>
+  </w:abstractNum>
+  <w:abstractNum w:abstractNumId="10" w15:restartNumberingAfterBreak="0">
+    <w:nsid w:val="24F32B34"/>
+    <w:multiLevelType w:val="multilevel"/>
+    <w:tmpl w:val="6D20D266"/>
+    <w:lvl w:ilvl="0">
+      <w:start w:val="1"/>
+      <w:numFmt w:val="decimal"/>
+      <w:lvlText w:val="%1."/>
+      <w:lvlJc w:val="left"/>
+      <w:pPr>
+        <w:tabs>
+          <w:tab w:val="num" w:pos="720"/>
+        </w:tabs>
+        <w:ind w:left="720" w:hanging="360"/>
+      </w:pPr>
+    </w:lvl>
+    <w:lvl w:ilvl="1" w:tentative="1">
+      <w:numFmt w:val="decimal"/>
+      <w:lvlText w:val="%2."/>
+      <w:lvlJc w:val="left"/>
+      <w:pPr>
+        <w:tabs>
+          <w:tab w:val="num" w:pos="1440"/>
+        </w:tabs>
+        <w:ind w:left="1440" w:hanging="360"/>
+      </w:pPr>
+    </w:lvl>
+    <w:lvl w:ilvl="2" w:tentative="1">
+      <w:numFmt w:val="decimal"/>
+      <w:lvlText w:val="%3."/>
+      <w:lvlJc w:val="left"/>
+      <w:pPr>
+        <w:tabs>
+          <w:tab w:val="num" w:pos="2160"/>
+        </w:tabs>
+        <w:ind w:left="2160" w:hanging="360"/>
+      </w:pPr>
+    </w:lvl>
+    <w:lvl w:ilvl="3" w:tentative="1">
+      <w:numFmt w:val="decimal"/>
+      <w:lvlText w:val="%4."/>
+      <w:lvlJc w:val="left"/>
+      <w:pPr>
+        <w:tabs>
+          <w:tab w:val="num" w:pos="2880"/>
+        </w:tabs>
+        <w:ind w:left="2880" w:hanging="360"/>
+      </w:pPr>
+    </w:lvl>
+    <w:lvl w:ilvl="4" w:tentative="1">
+      <w:numFmt w:val="decimal"/>
+      <w:lvlText w:val="%5."/>
+      <w:lvlJc w:val="left"/>
+      <w:pPr>
+        <w:tabs>
+          <w:tab w:val="num" w:pos="3600"/>
+        </w:tabs>
+        <w:ind w:left="3600" w:hanging="360"/>
+      </w:pPr>
+    </w:lvl>
+    <w:lvl w:ilvl="5" w:tentative="1">
+      <w:numFmt w:val="decimal"/>
+      <w:lvlText w:val="%6."/>
+      <w:lvlJc w:val="left"/>
+      <w:pPr>
+        <w:tabs>
+          <w:tab w:val="num" w:pos="4320"/>
+        </w:tabs>
+        <w:ind w:left="4320" w:hanging="360"/>
+      </w:pPr>
+    </w:lvl>
+    <w:lvl w:ilvl="6" w:tentative="1">
+      <w:numFmt w:val="decimal"/>
+      <w:lvlText w:val="%7."/>
+      <w:lvlJc w:val="left"/>
+      <w:pPr>
+        <w:tabs>
+          <w:tab w:val="num" w:pos="5040"/>
+        </w:tabs>
+        <w:ind w:left="5040" w:hanging="360"/>
+      </w:pPr>
+    </w:lvl>
+    <w:lvl w:ilvl="7" w:tentative="1">
+      <w:numFmt w:val="decimal"/>
+      <w:lvlText w:val="%8."/>
+      <w:lvlJc w:val="left"/>
+      <w:pPr>
+        <w:tabs>
+          <w:tab w:val="num" w:pos="5760"/>
+        </w:tabs>
+        <w:ind w:left="5760" w:hanging="360"/>
+      </w:pPr>
+    </w:lvl>
+    <w:lvl w:ilvl="8" w:tentative="1">
+      <w:numFmt w:val="decimal"/>
+      <w:lvlText w:val="%9."/>
+      <w:lvlJc w:val="left"/>
+      <w:pPr>
+        <w:tabs>
+          <w:tab w:val="num" w:pos="6480"/>
+        </w:tabs>
+        <w:ind w:left="6480" w:hanging="360"/>
+      </w:pPr>
+    </w:lvl>
+  </w:abstractNum>
+  <w:abstractNum w:abstractNumId="11" w15:restartNumberingAfterBreak="0">
     <w:nsid w:val="29001B71"/>
     <w:multiLevelType w:val="hybridMultilevel"/>
     <w:tmpl w:val="FDA667DA"/>
@@ -1774,7 +4088,198 @@
       </w:rPr>
     </w:lvl>
   </w:abstractNum>
-  <w:abstractNum w:abstractNumId="8" w15:restartNumberingAfterBreak="0">
+  <w:abstractNum w:abstractNumId="12" w15:restartNumberingAfterBreak="0">
+    <w:nsid w:val="2E60476F"/>
+    <w:multiLevelType w:val="multilevel"/>
+    <w:tmpl w:val="62DCF982"/>
+    <w:lvl w:ilvl="0">
+      <w:start w:val="1"/>
+      <w:numFmt w:val="decimal"/>
+      <w:lvlText w:val="%1."/>
+      <w:lvlJc w:val="left"/>
+      <w:pPr>
+        <w:tabs>
+          <w:tab w:val="num" w:pos="720"/>
+        </w:tabs>
+        <w:ind w:left="720" w:hanging="360"/>
+      </w:pPr>
+    </w:lvl>
+    <w:lvl w:ilvl="1" w:tentative="1">
+      <w:numFmt w:val="decimal"/>
+      <w:lvlText w:val="%2."/>
+      <w:lvlJc w:val="left"/>
+      <w:pPr>
+        <w:tabs>
+          <w:tab w:val="num" w:pos="1440"/>
+        </w:tabs>
+        <w:ind w:left="1440" w:hanging="360"/>
+      </w:pPr>
+    </w:lvl>
+    <w:lvl w:ilvl="2" w:tentative="1">
+      <w:numFmt w:val="decimal"/>
+      <w:lvlText w:val="%3."/>
+      <w:lvlJc w:val="left"/>
+      <w:pPr>
+        <w:tabs>
+          <w:tab w:val="num" w:pos="2160"/>
+        </w:tabs>
+        <w:ind w:left="2160" w:hanging="360"/>
+      </w:pPr>
+    </w:lvl>
+    <w:lvl w:ilvl="3" w:tentative="1">
+      <w:numFmt w:val="decimal"/>
+      <w:lvlText w:val="%4."/>
+      <w:lvlJc w:val="left"/>
+      <w:pPr>
+        <w:tabs>
+          <w:tab w:val="num" w:pos="2880"/>
+        </w:tabs>
+        <w:ind w:left="2880" w:hanging="360"/>
+      </w:pPr>
+    </w:lvl>
+    <w:lvl w:ilvl="4" w:tentative="1">
+      <w:numFmt w:val="decimal"/>
+      <w:lvlText w:val="%5."/>
+      <w:lvlJc w:val="left"/>
+      <w:pPr>
+        <w:tabs>
+          <w:tab w:val="num" w:pos="3600"/>
+        </w:tabs>
+        <w:ind w:left="3600" w:hanging="360"/>
+      </w:pPr>
+    </w:lvl>
+    <w:lvl w:ilvl="5" w:tentative="1">
+      <w:numFmt w:val="decimal"/>
+      <w:lvlText w:val="%6."/>
+      <w:lvlJc w:val="left"/>
+      <w:pPr>
+        <w:tabs>
+          <w:tab w:val="num" w:pos="4320"/>
+        </w:tabs>
+        <w:ind w:left="4320" w:hanging="360"/>
+      </w:pPr>
+    </w:lvl>
+    <w:lvl w:ilvl="6" w:tentative="1">
+      <w:numFmt w:val="decimal"/>
+      <w:lvlText w:val="%7."/>
+      <w:lvlJc w:val="left"/>
+      <w:pPr>
+        <w:tabs>
+          <w:tab w:val="num" w:pos="5040"/>
+        </w:tabs>
+        <w:ind w:left="5040" w:hanging="360"/>
+      </w:pPr>
+    </w:lvl>
+    <w:lvl w:ilvl="7" w:tentative="1">
+      <w:numFmt w:val="decimal"/>
+      <w:lvlText w:val="%8."/>
+      <w:lvlJc w:val="left"/>
+      <w:pPr>
+        <w:tabs>
+          <w:tab w:val="num" w:pos="5760"/>
+        </w:tabs>
+        <w:ind w:left="5760" w:hanging="360"/>
+      </w:pPr>
+    </w:lvl>
+    <w:lvl w:ilvl="8" w:tentative="1">
+      <w:numFmt w:val="decimal"/>
+      <w:lvlText w:val="%9."/>
+      <w:lvlJc w:val="left"/>
+      <w:pPr>
+        <w:tabs>
+          <w:tab w:val="num" w:pos="6480"/>
+        </w:tabs>
+        <w:ind w:left="6480" w:hanging="360"/>
+      </w:pPr>
+    </w:lvl>
+  </w:abstractNum>
+  <w:abstractNum w:abstractNumId="13" w15:restartNumberingAfterBreak="0">
+    <w:nsid w:val="318C04BD"/>
+    <w:multiLevelType w:val="hybridMultilevel"/>
+    <w:tmpl w:val="A88231FC"/>
+    <w:lvl w:ilvl="0" w:tplc="0809000F">
+      <w:start w:val="1"/>
+      <w:numFmt w:val="decimal"/>
+      <w:lvlText w:val="%1."/>
+      <w:lvlJc w:val="left"/>
+      <w:pPr>
+        <w:ind w:left="1853" w:hanging="360"/>
+      </w:pPr>
+    </w:lvl>
+    <w:lvl w:ilvl="1" w:tplc="08090019" w:tentative="1">
+      <w:start w:val="1"/>
+      <w:numFmt w:val="lowerLetter"/>
+      <w:lvlText w:val="%2."/>
+      <w:lvlJc w:val="left"/>
+      <w:pPr>
+        <w:ind w:left="2573" w:hanging="360"/>
+      </w:pPr>
+    </w:lvl>
+    <w:lvl w:ilvl="2" w:tplc="0809001B" w:tentative="1">
+      <w:start w:val="1"/>
+      <w:numFmt w:val="lowerRoman"/>
+      <w:lvlText w:val="%3."/>
+      <w:lvlJc w:val="right"/>
+      <w:pPr>
+        <w:ind w:left="3293" w:hanging="180"/>
+      </w:pPr>
+    </w:lvl>
+    <w:lvl w:ilvl="3" w:tplc="0809000F" w:tentative="1">
+      <w:start w:val="1"/>
+      <w:numFmt w:val="decimal"/>
+      <w:lvlText w:val="%4."/>
+      <w:lvlJc w:val="left"/>
+      <w:pPr>
+        <w:ind w:left="4013" w:hanging="360"/>
+      </w:pPr>
+    </w:lvl>
+    <w:lvl w:ilvl="4" w:tplc="08090019" w:tentative="1">
+      <w:start w:val="1"/>
+      <w:numFmt w:val="lowerLetter"/>
+      <w:lvlText w:val="%5."/>
+      <w:lvlJc w:val="left"/>
+      <w:pPr>
+        <w:ind w:left="4733" w:hanging="360"/>
+      </w:pPr>
+    </w:lvl>
+    <w:lvl w:ilvl="5" w:tplc="0809001B" w:tentative="1">
+      <w:start w:val="1"/>
+      <w:numFmt w:val="lowerRoman"/>
+      <w:lvlText w:val="%6."/>
+      <w:lvlJc w:val="right"/>
+      <w:pPr>
+        <w:ind w:left="5453" w:hanging="180"/>
+      </w:pPr>
+    </w:lvl>
+    <w:lvl w:ilvl="6" w:tplc="0809000F" w:tentative="1">
+      <w:start w:val="1"/>
+      <w:numFmt w:val="decimal"/>
+      <w:lvlText w:val="%7."/>
+      <w:lvlJc w:val="left"/>
+      <w:pPr>
+        <w:ind w:left="6173" w:hanging="360"/>
+      </w:pPr>
+    </w:lvl>
+    <w:lvl w:ilvl="7" w:tplc="08090019" w:tentative="1">
+      <w:start w:val="1"/>
+      <w:numFmt w:val="lowerLetter"/>
+      <w:lvlText w:val="%8."/>
+      <w:lvlJc w:val="left"/>
+      <w:pPr>
+        <w:ind w:left="6893" w:hanging="360"/>
+      </w:pPr>
+    </w:lvl>
+    <w:lvl w:ilvl="8" w:tplc="0809001B" w:tentative="1">
+      <w:start w:val="1"/>
+      <w:numFmt w:val="lowerRoman"/>
+      <w:lvlText w:val="%9."/>
+      <w:lvlJc w:val="right"/>
+      <w:pPr>
+        <w:ind w:left="7613" w:hanging="180"/>
+      </w:pPr>
+    </w:lvl>
+  </w:abstractNum>
+  <w:abstractNum w:abstractNumId="14" w15:restartNumberingAfterBreak="0">
     <w:nsid w:val="36284F50"/>
     <w:multiLevelType w:val="hybridMultilevel"/>
     <w:tmpl w:val="FB82564E"/>
@@ -1887,7 +4392,96 @@
       </w:rPr>
     </w:lvl>
   </w:abstractNum>
-  <w:abstractNum w:abstractNumId="9" w15:restartNumberingAfterBreak="0">
+  <w:abstractNum w:abstractNumId="15" w15:restartNumberingAfterBreak="0">
+    <w:nsid w:val="374A5238"/>
+    <w:multiLevelType w:val="hybridMultilevel"/>
+    <w:tmpl w:val="8D2432C0"/>
+    <w:lvl w:ilvl="0" w:tplc="7FC2CF26">
+      <w:start w:val="1"/>
+      <w:numFmt w:val="decimal"/>
+      <w:lvlText w:val="%1."/>
+      <w:lvlJc w:val="left"/>
+      <w:pPr>
+        <w:ind w:left="720" w:hanging="360"/>
+      </w:pPr>
+      <w:rPr>
+        <w:rFonts w:hint="default"/>
+      </w:rPr>
+    </w:lvl>
+    <w:lvl w:ilvl="1" w:tplc="08090019" w:tentative="1">
+      <w:start w:val="1"/>
+      <w:numFmt w:val="lowerLetter"/>
+      <w:lvlText w:val="%2."/>
+      <w:lvlJc w:val="left"/>
+      <w:pPr>
+        <w:ind w:left="1440" w:hanging="360"/>
+      </w:pPr>
+    </w:lvl>
+    <w:lvl w:ilvl="2" w:tplc="0809001B" w:tentative="1">
+      <w:start w:val="1"/>
+      <w:numFmt w:val="lowerRoman"/>
+      <w:lvlText w:val="%3."/>
+      <w:lvlJc w:val="right"/>
+      <w:pPr>
+        <w:ind w:left="2160" w:hanging="180"/>
+      </w:pPr>
+    </w:lvl>
+    <w:lvl w:ilvl="3" w:tplc="0809000F" w:tentative="1">
+      <w:start w:val="1"/>
+      <w:numFmt w:val="decimal"/>
+      <w:lvlText w:val="%4."/>
+      <w:lvlJc w:val="left"/>
+      <w:pPr>
+        <w:ind w:left="2880" w:hanging="360"/>
+      </w:pPr>
+    </w:lvl>
+    <w:lvl w:ilvl="4" w:tplc="08090019" w:tentative="1">
+      <w:start w:val="1"/>
+      <w:numFmt w:val="lowerLetter"/>
+      <w:lvlText w:val="%5."/>
+      <w:lvlJc w:val="left"/>
+      <w:pPr>
+        <w:ind w:left="3600" w:hanging="360"/>
+      </w:pPr>
+    </w:lvl>
+    <w:lvl w:ilvl="5" w:tplc="0809001B" w:tentative="1">
+      <w:start w:val="1"/>
+      <w:numFmt w:val="lowerRoman"/>
+      <w:lvlText w:val="%6."/>
+      <w:lvlJc w:val="right"/>
+      <w:pPr>
+        <w:ind w:left="4320" w:hanging="180"/>
+      </w:pPr>
+    </w:lvl>
+    <w:lvl w:ilvl="6" w:tplc="0809000F" w:tentative="1">
+      <w:start w:val="1"/>
+      <w:numFmt w:val="decimal"/>
+      <w:lvlText w:val="%7."/>
+      <w:lvlJc w:val="left"/>
+      <w:pPr>
+        <w:ind w:left="5040" w:hanging="360"/>
+      </w:pPr>
+    </w:lvl>
+    <w:lvl w:ilvl="7" w:tplc="08090019" w:tentative="1">
+      <w:start w:val="1"/>
+      <w:numFmt w:val="lowerLetter"/>
+      <w:lvlText w:val="%8."/>
+      <w:lvlJc w:val="left"/>
+      <w:pPr>
+        <w:ind w:left="5760" w:hanging="360"/>
+      </w:pPr>
+    </w:lvl>
+    <w:lvl w:ilvl="8" w:tplc="0809001B" w:tentative="1">
+      <w:start w:val="1"/>
+      <w:numFmt w:val="lowerRoman"/>
+      <w:lvlText w:val="%9."/>
+      <w:lvlJc w:val="right"/>
+      <w:pPr>
+        <w:ind w:left="6480" w:hanging="180"/>
+      </w:pPr>
+    </w:lvl>
+  </w:abstractNum>
+  <w:abstractNum w:abstractNumId="16" w15:restartNumberingAfterBreak="0">
     <w:nsid w:val="3757554D"/>
     <w:multiLevelType w:val="hybridMultilevel"/>
     <w:tmpl w:val="E9F634F8"/>
@@ -1975,7 +4569,7 @@
       </w:pPr>
     </w:lvl>
   </w:abstractNum>
-  <w:abstractNum w:abstractNumId="10" w15:restartNumberingAfterBreak="0">
+  <w:abstractNum w:abstractNumId="17" w15:restartNumberingAfterBreak="0">
     <w:nsid w:val="3F9E5DB8"/>
     <w:multiLevelType w:val="hybridMultilevel"/>
     <w:tmpl w:val="3E441A5A"/>
@@ -2088,7 +4682,7 @@
       </w:rPr>
     </w:lvl>
   </w:abstractNum>
-  <w:abstractNum w:abstractNumId="11" w15:restartNumberingAfterBreak="0">
+  <w:abstractNum w:abstractNumId="18" w15:restartNumberingAfterBreak="0">
     <w:nsid w:val="433C0B8B"/>
     <w:multiLevelType w:val="hybridMultilevel"/>
     <w:tmpl w:val="F482D43C"/>
@@ -2200,7 +4794,7 @@
       </w:rPr>
     </w:lvl>
   </w:abstractNum>
-  <w:abstractNum w:abstractNumId="12" w15:restartNumberingAfterBreak="0">
+  <w:abstractNum w:abstractNumId="19" w15:restartNumberingAfterBreak="0">
     <w:nsid w:val="47803679"/>
     <w:multiLevelType w:val="hybridMultilevel"/>
     <w:tmpl w:val="0A9C7F14"/>
@@ -2313,7 +4907,7 @@
       </w:rPr>
     </w:lvl>
   </w:abstractNum>
-  <w:abstractNum w:abstractNumId="13" w15:restartNumberingAfterBreak="0">
+  <w:abstractNum w:abstractNumId="20" w15:restartNumberingAfterBreak="0">
     <w:nsid w:val="4A394210"/>
     <w:multiLevelType w:val="hybridMultilevel"/>
     <w:tmpl w:val="217C1880"/>
@@ -2453,7 +5047,7 @@
       </w:rPr>
     </w:lvl>
   </w:abstractNum>
-  <w:abstractNum w:abstractNumId="14" w15:restartNumberingAfterBreak="0">
+  <w:abstractNum w:abstractNumId="21" w15:restartNumberingAfterBreak="0">
     <w:nsid w:val="4BE9766F"/>
     <w:multiLevelType w:val="hybridMultilevel"/>
     <w:tmpl w:val="7FEAD318"/>
@@ -2566,7 +5160,7 @@
       </w:rPr>
     </w:lvl>
   </w:abstractNum>
-  <w:abstractNum w:abstractNumId="15" w15:restartNumberingAfterBreak="0">
+  <w:abstractNum w:abstractNumId="22" w15:restartNumberingAfterBreak="0">
     <w:nsid w:val="597A7156"/>
     <w:multiLevelType w:val="hybridMultilevel"/>
     <w:tmpl w:val="B858A3B4"/>
@@ -2678,7 +5272,7 @@
       </w:rPr>
     </w:lvl>
   </w:abstractNum>
-  <w:abstractNum w:abstractNumId="16" w15:restartNumberingAfterBreak="0">
+  <w:abstractNum w:abstractNumId="23" w15:restartNumberingAfterBreak="0">
     <w:nsid w:val="61F4171C"/>
     <w:multiLevelType w:val="hybridMultilevel"/>
     <w:tmpl w:val="93AA87E2"/>
@@ -2818,7 +5412,7 @@
       </w:rPr>
     </w:lvl>
   </w:abstractNum>
-  <w:abstractNum w:abstractNumId="17" w15:restartNumberingAfterBreak="0">
+  <w:abstractNum w:abstractNumId="24" w15:restartNumberingAfterBreak="0">
     <w:nsid w:val="624B1228"/>
     <w:multiLevelType w:val="hybridMultilevel"/>
     <w:tmpl w:val="34424158"/>
@@ -2907,7 +5501,7 @@
       </w:pPr>
     </w:lvl>
   </w:abstractNum>
-  <w:abstractNum w:abstractNumId="18" w15:restartNumberingAfterBreak="0">
+  <w:abstractNum w:abstractNumId="25" w15:restartNumberingAfterBreak="0">
     <w:nsid w:val="631D2DE0"/>
     <w:multiLevelType w:val="hybridMultilevel"/>
     <w:tmpl w:val="7270CB8A"/>
@@ -3020,7 +5614,112 @@
       </w:rPr>
     </w:lvl>
   </w:abstractNum>
-  <w:abstractNum w:abstractNumId="19" w15:restartNumberingAfterBreak="0">
+  <w:abstractNum w:abstractNumId="26" w15:restartNumberingAfterBreak="0">
+    <w:nsid w:val="68FC6AE6"/>
+    <w:multiLevelType w:val="multilevel"/>
+    <w:tmpl w:val="86A4A650"/>
+    <w:lvl w:ilvl="0">
+      <w:start w:val="1"/>
+      <w:numFmt w:val="decimal"/>
+      <w:lvlText w:val="%1."/>
+      <w:lvlJc w:val="left"/>
+      <w:pPr>
+        <w:tabs>
+          <w:tab w:val="num" w:pos="720"/>
+        </w:tabs>
+        <w:ind w:left="720" w:hanging="360"/>
+      </w:pPr>
+    </w:lvl>
+    <w:lvl w:ilvl="1" w:tentative="1">
+      <w:numFmt w:val="decimal"/>
+      <w:lvlText w:val="%2."/>
+      <w:lvlJc w:val="left"/>
+      <w:pPr>
+        <w:tabs>
+          <w:tab w:val="num" w:pos="1440"/>
+        </w:tabs>
+        <w:ind w:left="1440" w:hanging="360"/>
+      </w:pPr>
+    </w:lvl>
+    <w:lvl w:ilvl="2" w:tentative="1">
+      <w:numFmt w:val="decimal"/>
+      <w:lvlText w:val="%3."/>
+      <w:lvlJc w:val="left"/>
+      <w:pPr>
+        <w:tabs>
+          <w:tab w:val="num" w:pos="2160"/>
+        </w:tabs>
+        <w:ind w:left="2160" w:hanging="360"/>
+      </w:pPr>
+    </w:lvl>
+    <w:lvl w:ilvl="3" w:tentative="1">
+      <w:numFmt w:val="decimal"/>
+      <w:lvlText w:val="%4."/>
+      <w:lvlJc w:val="left"/>
+      <w:pPr>
+        <w:tabs>
+          <w:tab w:val="num" w:pos="2880"/>
+        </w:tabs>
+        <w:ind w:left="2880" w:hanging="360"/>
+      </w:pPr>
+    </w:lvl>
+    <w:lvl w:ilvl="4" w:tentative="1">
+      <w:numFmt w:val="decimal"/>
+      <w:lvlText w:val="%5."/>
+      <w:lvlJc w:val="left"/>
+      <w:pPr>
+        <w:tabs>
+          <w:tab w:val="num" w:pos="3600"/>
+        </w:tabs>
+        <w:ind w:left="3600" w:hanging="360"/>
+      </w:pPr>
+    </w:lvl>
+    <w:lvl w:ilvl="5" w:tentative="1">
+      <w:numFmt w:val="decimal"/>
+      <w:lvlText w:val="%6."/>
+      <w:lvlJc w:val="left"/>
+      <w:pPr>
+        <w:tabs>
+          <w:tab w:val="num" w:pos="4320"/>
+        </w:tabs>
+        <w:ind w:left="4320" w:hanging="360"/>
+      </w:pPr>
+    </w:lvl>
+    <w:lvl w:ilvl="6" w:tentative="1">
+      <w:numFmt w:val="decimal"/>
+      <w:lvlText w:val="%7."/>
+      <w:lvlJc w:val="left"/>
+      <w:pPr>
+        <w:tabs>
+          <w:tab w:val="num" w:pos="5040"/>
+        </w:tabs>
+        <w:ind w:left="5040" w:hanging="360"/>
+      </w:pPr>
+    </w:lvl>
+    <w:lvl w:ilvl="7" w:tentative="1">
+      <w:numFmt w:val="decimal"/>
+      <w:lvlText w:val="%8."/>
+      <w:lvlJc w:val="left"/>
+      <w:pPr>
+        <w:tabs>
+          <w:tab w:val="num" w:pos="5760"/>
+        </w:tabs>
+        <w:ind w:left="5760" w:hanging="360"/>
+      </w:pPr>
+    </w:lvl>
+    <w:lvl w:ilvl="8" w:tentative="1">
+      <w:numFmt w:val="decimal"/>
+      <w:lvlText w:val="%9."/>
+      <w:lvlJc w:val="left"/>
+      <w:pPr>
+        <w:tabs>
+          <w:tab w:val="num" w:pos="6480"/>
+        </w:tabs>
+        <w:ind w:left="6480" w:hanging="360"/>
+      </w:pPr>
+    </w:lvl>
+  </w:abstractNum>
+  <w:abstractNum w:abstractNumId="27" w15:restartNumberingAfterBreak="0">
     <w:nsid w:val="69CC0E83"/>
     <w:multiLevelType w:val="hybridMultilevel"/>
     <w:tmpl w:val="19C29D32"/>
@@ -3132,7 +5831,7 @@
       </w:rPr>
     </w:lvl>
   </w:abstractNum>
-  <w:abstractNum w:abstractNumId="20" w15:restartNumberingAfterBreak="0">
+  <w:abstractNum w:abstractNumId="28" w15:restartNumberingAfterBreak="0">
     <w:nsid w:val="69D84053"/>
     <w:multiLevelType w:val="hybridMultilevel"/>
     <w:tmpl w:val="279ABE7E"/>
@@ -3220,7 +5919,7 @@
       </w:pPr>
     </w:lvl>
   </w:abstractNum>
-  <w:abstractNum w:abstractNumId="21" w15:restartNumberingAfterBreak="0">
+  <w:abstractNum w:abstractNumId="29" w15:restartNumberingAfterBreak="0">
     <w:nsid w:val="6BFB4D73"/>
     <w:multiLevelType w:val="hybridMultilevel"/>
     <w:tmpl w:val="8D1AABEC"/>
@@ -3308,7 +6007,7 @@
       </w:pPr>
     </w:lvl>
   </w:abstractNum>
-  <w:abstractNum w:abstractNumId="22" w15:restartNumberingAfterBreak="0">
+  <w:abstractNum w:abstractNumId="30" w15:restartNumberingAfterBreak="0">
     <w:nsid w:val="6CE30705"/>
     <w:multiLevelType w:val="hybridMultilevel"/>
     <w:tmpl w:val="31E692B6"/>
@@ -3397,7 +6096,96 @@
       </w:pPr>
     </w:lvl>
   </w:abstractNum>
-  <w:abstractNum w:abstractNumId="23" w15:restartNumberingAfterBreak="0">
+  <w:abstractNum w:abstractNumId="31" w15:restartNumberingAfterBreak="0">
+    <w:nsid w:val="70374C24"/>
+    <w:multiLevelType w:val="hybridMultilevel"/>
+    <w:tmpl w:val="3002121A"/>
+    <w:lvl w:ilvl="0" w:tplc="295AB8C6">
+      <w:start w:val="1"/>
+      <w:numFmt w:val="decimal"/>
+      <w:lvlText w:val="%1."/>
+      <w:lvlJc w:val="left"/>
+      <w:pPr>
+        <w:ind w:left="720" w:hanging="360"/>
+      </w:pPr>
+      <w:rPr>
+        <w:rFonts w:hint="default"/>
+      </w:rPr>
+    </w:lvl>
+    <w:lvl w:ilvl="1" w:tplc="08090019" w:tentative="1">
+      <w:start w:val="1"/>
+      <w:numFmt w:val="lowerLetter"/>
+      <w:lvlText w:val="%2."/>
+      <w:lvlJc w:val="left"/>
+      <w:pPr>
+        <w:ind w:left="1440" w:hanging="360"/>
+      </w:pPr>
+    </w:lvl>
+    <w:lvl w:ilvl="2" w:tplc="0809001B" w:tentative="1">
+      <w:start w:val="1"/>
+      <w:numFmt w:val="lowerRoman"/>
+      <w:lvlText w:val="%3."/>
+      <w:lvlJc w:val="right"/>
+      <w:pPr>
+        <w:ind w:left="2160" w:hanging="180"/>
+      </w:pPr>
+    </w:lvl>
+    <w:lvl w:ilvl="3" w:tplc="0809000F" w:tentative="1">
+      <w:start w:val="1"/>
+      <w:numFmt w:val="decimal"/>
+      <w:lvlText w:val="%4."/>
+      <w:lvlJc w:val="left"/>
+      <w:pPr>
+        <w:ind w:left="2880" w:hanging="360"/>
+      </w:pPr>
+    </w:lvl>
+    <w:lvl w:ilvl="4" w:tplc="08090019" w:tentative="1">
+      <w:start w:val="1"/>
+      <w:numFmt w:val="lowerLetter"/>
+      <w:lvlText w:val="%5."/>
+      <w:lvlJc w:val="left"/>
+      <w:pPr>
+        <w:ind w:left="3600" w:hanging="360"/>
+      </w:pPr>
+    </w:lvl>
+    <w:lvl w:ilvl="5" w:tplc="0809001B" w:tentative="1">
+      <w:start w:val="1"/>
+      <w:numFmt w:val="lowerRoman"/>
+      <w:lvlText w:val="%6."/>
+      <w:lvlJc w:val="right"/>
+      <w:pPr>
+        <w:ind w:left="4320" w:hanging="180"/>
+      </w:pPr>
+    </w:lvl>
+    <w:lvl w:ilvl="6" w:tplc="0809000F" w:tentative="1">
+      <w:start w:val="1"/>
+      <w:numFmt w:val="decimal"/>
+      <w:lvlText w:val="%7."/>
+      <w:lvlJc w:val="left"/>
+      <w:pPr>
+        <w:ind w:left="5040" w:hanging="360"/>
+      </w:pPr>
+    </w:lvl>
+    <w:lvl w:ilvl="7" w:tplc="08090019" w:tentative="1">
+      <w:start w:val="1"/>
+      <w:numFmt w:val="lowerLetter"/>
+      <w:lvlText w:val="%8."/>
+      <w:lvlJc w:val="left"/>
+      <w:pPr>
+        <w:ind w:left="5760" w:hanging="360"/>
+      </w:pPr>
+    </w:lvl>
+    <w:lvl w:ilvl="8" w:tplc="0809001B" w:tentative="1">
+      <w:start w:val="1"/>
+      <w:numFmt w:val="lowerRoman"/>
+      <w:lvlText w:val="%9."/>
+      <w:lvlJc w:val="right"/>
+      <w:pPr>
+        <w:ind w:left="6480" w:hanging="180"/>
+      </w:pPr>
+    </w:lvl>
+  </w:abstractNum>
+  <w:abstractNum w:abstractNumId="32" w15:restartNumberingAfterBreak="0">
     <w:nsid w:val="72573B77"/>
     <w:multiLevelType w:val="hybridMultilevel"/>
     <w:tmpl w:val="E8D6213A"/>
@@ -3537,7 +6325,7 @@
       </w:rPr>
     </w:lvl>
   </w:abstractNum>
-  <w:abstractNum w:abstractNumId="24" w15:restartNumberingAfterBreak="0">
+  <w:abstractNum w:abstractNumId="33" w15:restartNumberingAfterBreak="0">
     <w:nsid w:val="73141218"/>
     <w:multiLevelType w:val="hybridMultilevel"/>
     <w:tmpl w:val="BCD021F6"/>
@@ -3650,7 +6438,7 @@
       </w:rPr>
     </w:lvl>
   </w:abstractNum>
-  <w:abstractNum w:abstractNumId="25" w15:restartNumberingAfterBreak="0">
+  <w:abstractNum w:abstractNumId="34" w15:restartNumberingAfterBreak="0">
     <w:nsid w:val="79CD7EB3"/>
     <w:multiLevelType w:val="multilevel"/>
     <w:tmpl w:val="4BECEA26"/>
@@ -3745,7 +6533,7 @@
       </w:pPr>
     </w:lvl>
   </w:abstractNum>
-  <w:abstractNum w:abstractNumId="26" w15:restartNumberingAfterBreak="0">
+  <w:abstractNum w:abstractNumId="35" w15:restartNumberingAfterBreak="0">
     <w:nsid w:val="7AF96C27"/>
     <w:multiLevelType w:val="hybridMultilevel"/>
     <w:tmpl w:val="E5F80CD6"/>
@@ -3834,91 +6622,118 @@
     </w:lvl>
   </w:abstractNum>
   <w:num w:numId="1" w16cid:durableId="1559823883">
+    <w:abstractNumId w:val="25"/>
+  </w:num>
+  <w:num w:numId="2" w16cid:durableId="743575464">
+    <w:abstractNumId w:val="27"/>
+  </w:num>
+  <w:num w:numId="3" w16cid:durableId="594091922">
+    <w:abstractNumId w:val="3"/>
+  </w:num>
+  <w:num w:numId="4" w16cid:durableId="1426683749">
+    <w:abstractNumId w:val="14"/>
+  </w:num>
+  <w:num w:numId="5" w16cid:durableId="1433015874">
+    <w:abstractNumId w:val="2"/>
+  </w:num>
+  <w:num w:numId="6" w16cid:durableId="1776096607">
+    <w:abstractNumId w:val="33"/>
+  </w:num>
+  <w:num w:numId="7" w16cid:durableId="490175946">
+    <w:abstractNumId w:val="1"/>
+  </w:num>
+  <w:num w:numId="8" w16cid:durableId="1502161975">
+    <w:abstractNumId w:val="30"/>
+  </w:num>
+  <w:num w:numId="9" w16cid:durableId="101388027">
+    <w:abstractNumId w:val="24"/>
+  </w:num>
+  <w:num w:numId="10" w16cid:durableId="1858619735">
+    <w:abstractNumId w:val="8"/>
+  </w:num>
+  <w:num w:numId="11" w16cid:durableId="1696349188">
+    <w:abstractNumId w:val="29"/>
+  </w:num>
+  <w:num w:numId="12" w16cid:durableId="991178356">
+    <w:abstractNumId w:val="35"/>
+  </w:num>
+  <w:num w:numId="13" w16cid:durableId="314993587">
+    <w:abstractNumId w:val="28"/>
+  </w:num>
+  <w:num w:numId="14" w16cid:durableId="450785938">
+    <w:abstractNumId w:val="16"/>
+  </w:num>
+  <w:num w:numId="15" w16cid:durableId="1559315909">
+    <w:abstractNumId w:val="34"/>
+  </w:num>
+  <w:num w:numId="16" w16cid:durableId="40397918">
+    <w:abstractNumId w:val="17"/>
+  </w:num>
+  <w:num w:numId="17" w16cid:durableId="1487814881">
+    <w:abstractNumId w:val="34"/>
+  </w:num>
+  <w:num w:numId="18" w16cid:durableId="1514756899">
+    <w:abstractNumId w:val="7"/>
+  </w:num>
+  <w:num w:numId="19" w16cid:durableId="1324435667">
+    <w:abstractNumId w:val="34"/>
+  </w:num>
+  <w:num w:numId="20" w16cid:durableId="764111345">
+    <w:abstractNumId w:val="4"/>
+  </w:num>
+  <w:num w:numId="21" w16cid:durableId="1056857536">
+    <w:abstractNumId w:val="23"/>
+  </w:num>
+  <w:num w:numId="22" w16cid:durableId="971598356">
+    <w:abstractNumId w:val="32"/>
+  </w:num>
+  <w:num w:numId="23" w16cid:durableId="729159807">
+    <w:abstractNumId w:val="20"/>
+  </w:num>
+  <w:num w:numId="24" w16cid:durableId="512693383">
+    <w:abstractNumId w:val="21"/>
+  </w:num>
+  <w:num w:numId="25" w16cid:durableId="155078193">
+    <w:abstractNumId w:val="19"/>
+  </w:num>
+  <w:num w:numId="26" w16cid:durableId="1622103626">
+    <w:abstractNumId w:val="22"/>
+  </w:num>
+  <w:num w:numId="27" w16cid:durableId="1971469902">
     <w:abstractNumId w:val="18"/>
   </w:num>
-  <w:num w:numId="2" w16cid:durableId="743575464">
-    <w:abstractNumId w:val="19"/>
+  <w:num w:numId="28" w16cid:durableId="1511681246">
+    <w:abstractNumId w:val="6"/>
   </w:num>
-  <w:num w:numId="3" w16cid:durableId="594091922">
-    <w:abstractNumId w:val="2"/>
+  <w:num w:numId="29" w16cid:durableId="53553776">
+    <w:abstractNumId w:val="11"/>
   </w:num>
-  <w:num w:numId="4" w16cid:durableId="1426683749">
-    <w:abstractNumId w:val="8"/>
+  <w:num w:numId="30" w16cid:durableId="1315258378">
+    <w:abstractNumId w:val="31"/>
   </w:num>
-  <w:num w:numId="5" w16cid:durableId="1433015874">
-    <w:abstractNumId w:val="1"/>
+  <w:num w:numId="31" w16cid:durableId="2124840636">
+    <w:abstractNumId w:val="10"/>
   </w:num>
-  <w:num w:numId="6" w16cid:durableId="1776096607">
-    <w:abstractNumId w:val="24"/>
+  <w:num w:numId="32" w16cid:durableId="1036081960">
+    <w:abstractNumId w:val="12"/>
   </w:num>
-  <w:num w:numId="7" w16cid:durableId="490175946">
+  <w:num w:numId="33" w16cid:durableId="1256745018">
+    <w:abstractNumId w:val="5"/>
+  </w:num>
+  <w:num w:numId="34" w16cid:durableId="1249465840">
     <w:abstractNumId w:val="0"/>
   </w:num>
-  <w:num w:numId="8" w16cid:durableId="1502161975">
-    <w:abstractNumId w:val="22"/>
-  </w:num>
-  <w:num w:numId="9" w16cid:durableId="101388027">
-    <w:abstractNumId w:val="17"/>
-  </w:num>
-  <w:num w:numId="10" w16cid:durableId="1858619735">
-    <w:abstractNumId w:val="6"/>
-  </w:num>
-  <w:num w:numId="11" w16cid:durableId="1696349188">
-    <w:abstractNumId w:val="21"/>
-  </w:num>
-  <w:num w:numId="12" w16cid:durableId="991178356">
+  <w:num w:numId="35" w16cid:durableId="601651486">
     <w:abstractNumId w:val="26"/>
   </w:num>
-  <w:num w:numId="13" w16cid:durableId="314993587">
-    <w:abstractNumId w:val="20"/>
-  </w:num>
-  <w:num w:numId="14" w16cid:durableId="450785938">
+  <w:num w:numId="36" w16cid:durableId="1971855832">
     <w:abstractNumId w:val="9"/>
   </w:num>
-  <w:num w:numId="15" w16cid:durableId="1559315909">
-    <w:abstractNumId w:val="25"/>
-  </w:num>
-  <w:num w:numId="16" w16cid:durableId="40397918">
-    <w:abstractNumId w:val="10"/>
-  </w:num>
-  <w:num w:numId="17" w16cid:durableId="1487814881">
-    <w:abstractNumId w:val="25"/>
-  </w:num>
-  <w:num w:numId="18" w16cid:durableId="1514756899">
-    <w:abstractNumId w:val="5"/>
-  </w:num>
-  <w:num w:numId="19" w16cid:durableId="1324435667">
-    <w:abstractNumId w:val="25"/>
-  </w:num>
-  <w:num w:numId="20" w16cid:durableId="764111345">
-    <w:abstractNumId w:val="3"/>
-  </w:num>
-  <w:num w:numId="21" w16cid:durableId="1056857536">
-    <w:abstractNumId w:val="16"/>
-  </w:num>
-  <w:num w:numId="22" w16cid:durableId="971598356">
-    <w:abstractNumId w:val="23"/>
-  </w:num>
-  <w:num w:numId="23" w16cid:durableId="729159807">
+  <w:num w:numId="37" w16cid:durableId="1581939104">
     <w:abstractNumId w:val="13"/>
   </w:num>
-  <w:num w:numId="24" w16cid:durableId="512693383">
-    <w:abstractNumId w:val="14"/>
-  </w:num>
-  <w:num w:numId="25" w16cid:durableId="155078193">
-    <w:abstractNumId w:val="12"/>
-  </w:num>
-  <w:num w:numId="26" w16cid:durableId="1622103626">
+  <w:num w:numId="38" w16cid:durableId="240218140">
     <w:abstractNumId w:val="15"/>
-  </w:num>
-  <w:num w:numId="27" w16cid:durableId="1971469902">
-    <w:abstractNumId w:val="11"/>
-  </w:num>
-  <w:num w:numId="28" w16cid:durableId="1511681246">
-    <w:abstractNumId w:val="4"/>
-  </w:num>
-  <w:num w:numId="29" w16cid:durableId="53553776">
-    <w:abstractNumId w:val="7"/>
   </w:num>
   <w:numIdMacAtCleanup w:val="7"/>
 </w:numbering>
@@ -4558,7 +7373,6 @@
   <w:style w:type="character" w:default="1" w:styleId="DefaultParagraphFont">
     <w:name w:val="Default Paragraph Font"/>
     <w:uiPriority w:val="1"/>
-    <w:semiHidden/>
     <w:unhideWhenUsed/>
   </w:style>
   <w:style w:type="table" w:default="1" w:styleId="TableNormal">
@@ -5450,6 +8264,33 @@
       <w:lang w:val="de-DE"/>
     </w:rPr>
   </w:style>
+  <w:style w:type="paragraph" w:customStyle="1" w:styleId="paragraph">
+    <w:name w:val="paragraph"/>
+    <w:basedOn w:val="Normal"/>
+    <w:rsid w:val="006C41A9"/>
+    <w:pPr>
+      <w:spacing w:before="100" w:beforeAutospacing="1" w:after="100" w:afterAutospacing="1"/>
+    </w:pPr>
+    <w:rPr>
+      <w:rFonts w:ascii="Times New Roman" w:eastAsia="Times New Roman" w:hAnsi="Times New Roman"/>
+      <w:lang w:val="en-GB" w:eastAsia="en-GB" w:bidi="ar-SA"/>
+    </w:rPr>
+  </w:style>
+  <w:style w:type="character" w:customStyle="1" w:styleId="eop">
+    <w:name w:val="eop"/>
+    <w:basedOn w:val="DefaultParagraphFont"/>
+    <w:rsid w:val="006C41A9"/>
+  </w:style>
+  <w:style w:type="character" w:customStyle="1" w:styleId="normaltextrun">
+    <w:name w:val="normaltextrun"/>
+    <w:basedOn w:val="DefaultParagraphFont"/>
+    <w:rsid w:val="006C41A9"/>
+  </w:style>
+  <w:style w:type="character" w:customStyle="1" w:styleId="scxw9074538">
+    <w:name w:val="scxw9074538"/>
+    <w:basedOn w:val="DefaultParagraphFont"/>
+    <w:rsid w:val="006C41A9"/>
+  </w:style>
 </w:styles>
 </file>
 

</xml_diff>